<commit_message>
Manuel de pruebas v3
</commit_message>
<xml_diff>
--- a/ManualPruebas.docx
+++ b/ManualPruebas.docx
@@ -536,7 +536,14 @@
           <w:rFonts w:ascii="Californian FB" w:hAnsi="Californian FB" w:cstheme="majorHAnsi"/>
           <w:sz w:val="44"/>
         </w:rPr>
-        <w:t>Definición de pruebas</w:t>
+        <w:t>Manual</w:t>
+      </w:r>
+      <w:r>
+        <w:rPr>
+          <w:rFonts w:ascii="Californian FB" w:hAnsi="Californian FB" w:cstheme="majorHAnsi"/>
+          <w:sz w:val="44"/>
+        </w:rPr>
+        <w:t xml:space="preserve"> de pruebas</w:t>
       </w:r>
     </w:p>
     <w:p>
@@ -7766,8 +7773,6 @@
     <w:p/>
     <w:p/>
     <w:p/>
-    <w:p/>
-    <w:p/>
     <w:tbl>
       <w:tblPr>
         <w:tblStyle w:val="Tablaconcuadrcula1clara-nfasis1"/>
@@ -7801,6 +7806,7 @@
               <w:rPr>
                 <w:b w:val="0"/>
               </w:rPr>
+              <w:lastRenderedPageBreak/>
               <w:t>Nombre</w:t>
             </w:r>
           </w:p>
@@ -8443,8 +8449,6 @@
             <w:r>
               <w:t>.</w:t>
             </w:r>
-            <w:bookmarkStart w:id="0" w:name="_GoBack"/>
-            <w:bookmarkEnd w:id="0"/>
           </w:p>
         </w:tc>
       </w:tr>
@@ -8787,7 +8791,6 @@
               <w:rPr>
                 <w:b w:val="0"/>
               </w:rPr>
-              <w:lastRenderedPageBreak/>
               <w:t>Descripción del comportamiento</w:t>
             </w:r>
           </w:p>
@@ -8820,6 +8823,7 @@
     </w:p>
     <w:p>
       <w:r>
+        <w:lastRenderedPageBreak/>
         <w:t>Co</w:t>
       </w:r>
       <w:r>
@@ -9478,8 +9482,11 @@
       </w:r>
     </w:p>
     <w:p/>
+    <w:p/>
+    <w:p/>
     <w:p>
       <w:r>
+        <w:lastRenderedPageBreak/>
         <w:t>Co</w:t>
       </w:r>
       <w:r>
@@ -10271,21 +10278,23 @@
           <w:sz w:val="32"/>
         </w:rPr>
       </w:pPr>
-    </w:p>
-    <w:p>
-      <w:pPr>
+      <w:r>
         <w:rPr>
           <w:rFonts w:asciiTheme="majorHAnsi" w:hAnsiTheme="majorHAnsi"/>
           <w:sz w:val="32"/>
         </w:rPr>
-      </w:pPr>
+        <w:lastRenderedPageBreak/>
+        <w:t xml:space="preserve">Pruebas para </w:t>
+      </w:r>
+      <w:proofErr w:type="spellStart"/>
       <w:r>
         <w:rPr>
           <w:rFonts w:asciiTheme="majorHAnsi" w:hAnsiTheme="majorHAnsi"/>
           <w:sz w:val="32"/>
         </w:rPr>
-        <w:t>Pruebas para backend</w:t>
+        <w:t>backend</w:t>
       </w:r>
+      <w:proofErr w:type="spellEnd"/>
     </w:p>
     <w:p>
       <w:r>
@@ -10800,10 +10809,7 @@
               <w:cnfStyle w:val="000000000000" w:firstRow="0" w:lastRow="0" w:firstColumn="0" w:lastColumn="0" w:oddVBand="0" w:evenVBand="0" w:oddHBand="0" w:evenHBand="0" w:firstRowFirstColumn="0" w:firstRowLastColumn="0" w:lastRowFirstColumn="0" w:lastRowLastColumn="0"/>
             </w:pPr>
             <w:r>
-              <w:t>Rechazo de escritura (</w:t>
-            </w:r>
-            <w:r>
-              <w:t>no es la estructura requerida)</w:t>
+              <w:t>Rechazo de escritura (no es la estructura requerida)</w:t>
             </w:r>
           </w:p>
           <w:p>
@@ -10915,19 +10921,14 @@
         </w:rPr>
       </w:pPr>
       <w:r>
+        <w:lastRenderedPageBreak/>
         <w:t>Co</w:t>
       </w:r>
       <w:r>
         <w:t>mportamiento</w:t>
       </w:r>
       <w:r>
-        <w:t xml:space="preserve"> </w:t>
-      </w:r>
-      <w:r>
-        <w:t>del sistema de base de datos Firebase Realtime Database</w:t>
-      </w:r>
-      <w:r>
-        <w:t>:</w:t>
+        <w:t xml:space="preserve"> del sistema de base de datos Firebase Realtime Database:</w:t>
       </w:r>
     </w:p>
     <w:p>
@@ -11210,7 +11211,6 @@
         <w:rPr>
           <w:noProof/>
         </w:rPr>
-        <w:lastRenderedPageBreak/>
         <w:drawing>
           <wp:anchor distT="0" distB="0" distL="114300" distR="114300" simplePos="0" relativeHeight="251681792" behindDoc="0" locked="0" layoutInCell="1" allowOverlap="1" wp14:anchorId="01A98704">
             <wp:simplePos x="0" y="0"/>
@@ -11295,6 +11295,7 @@
         <w:rPr>
           <w:noProof/>
         </w:rPr>
+        <w:lastRenderedPageBreak/>
         <w:drawing>
           <wp:anchor distT="0" distB="0" distL="114300" distR="114300" simplePos="0" relativeHeight="251682816" behindDoc="0" locked="0" layoutInCell="1" allowOverlap="1" wp14:anchorId="733BDA6E">
             <wp:simplePos x="0" y="0"/>
@@ -11506,7 +11507,6 @@
         <w:rPr>
           <w:noProof/>
         </w:rPr>
-        <w:lastRenderedPageBreak/>
         <w:drawing>
           <wp:anchor distT="0" distB="0" distL="114300" distR="114300" simplePos="0" relativeHeight="251684864" behindDoc="0" locked="0" layoutInCell="1" allowOverlap="1" wp14:anchorId="2A646216">
             <wp:simplePos x="0" y="0"/>
@@ -12039,14 +12039,7 @@
         </w:tc>
       </w:tr>
     </w:tbl>
-    <w:p>
-      <w:pPr>
-        <w:rPr>
-          <w:rFonts w:asciiTheme="majorHAnsi" w:hAnsiTheme="majorHAnsi"/>
-          <w:sz w:val="32"/>
-        </w:rPr>
-      </w:pPr>
-    </w:p>
+    <w:p/>
     <w:tbl>
       <w:tblPr>
         <w:tblStyle w:val="Tablaconcuadrcula1clara-nfasis1"/>
@@ -12152,10 +12145,7 @@
               <w:cnfStyle w:val="000000000000" w:firstRow="0" w:lastRow="0" w:firstColumn="0" w:lastColumn="0" w:oddVBand="0" w:evenVBand="0" w:oddHBand="0" w:evenHBand="0" w:firstRowFirstColumn="0" w:firstRowLastColumn="0" w:lastRowFirstColumn="0" w:lastRowLastColumn="0"/>
             </w:pPr>
             <w:r>
-              <w:t>P</w:t>
-            </w:r>
-            <w:r>
-              <w:t>7</w:t>
+              <w:t>P7</w:t>
             </w:r>
           </w:p>
         </w:tc>
@@ -12278,30 +12268,7 @@
         </w:tc>
       </w:tr>
     </w:tbl>
-    <w:p>
-      <w:pPr>
-        <w:rPr>
-          <w:rFonts w:asciiTheme="majorHAnsi" w:hAnsiTheme="majorHAnsi"/>
-          <w:sz w:val="32"/>
-        </w:rPr>
-      </w:pPr>
-    </w:p>
-    <w:p>
-      <w:pPr>
-        <w:rPr>
-          <w:rFonts w:asciiTheme="majorHAnsi" w:hAnsiTheme="majorHAnsi"/>
-          <w:sz w:val="32"/>
-        </w:rPr>
-      </w:pPr>
-    </w:p>
-    <w:p>
-      <w:pPr>
-        <w:rPr>
-          <w:rFonts w:asciiTheme="majorHAnsi" w:hAnsiTheme="majorHAnsi"/>
-          <w:sz w:val="32"/>
-        </w:rPr>
-      </w:pPr>
-    </w:p>
+    <w:p/>
     <w:tbl>
       <w:tblPr>
         <w:tblStyle w:val="Tablaconcuadrcula1clara-nfasis1"/>
@@ -12571,6 +12538,7 @@
           <w:rFonts w:asciiTheme="majorHAnsi" w:hAnsiTheme="majorHAnsi"/>
           <w:sz w:val="32"/>
         </w:rPr>
+        <w:lastRenderedPageBreak/>
         <w:t>Pruebas de frontera</w:t>
       </w:r>
     </w:p>
@@ -13093,7 +13061,6 @@
               <w:rPr>
                 <w:b w:val="0"/>
               </w:rPr>
-              <w:lastRenderedPageBreak/>
               <w:t xml:space="preserve">Comentarios </w:t>
             </w:r>
           </w:p>
@@ -13115,7 +13082,15 @@
             </w:r>
             <w:proofErr w:type="spellEnd"/>
             <w:r>
-              <w:t xml:space="preserve"> y backend, pero </w:t>
+              <w:t xml:space="preserve"> y </w:t>
+            </w:r>
+            <w:proofErr w:type="spellStart"/>
+            <w:r>
+              <w:t>backend</w:t>
+            </w:r>
+            <w:proofErr w:type="spellEnd"/>
+            <w:r>
+              <w:t xml:space="preserve">, pero </w:t>
             </w:r>
             <w:r>
               <w:t>al ser la BD el último recurso en comprobar</w:t>
@@ -13277,6 +13252,7 @@
         <w:rPr>
           <w:noProof/>
         </w:rPr>
+        <w:lastRenderedPageBreak/>
         <w:drawing>
           <wp:anchor distT="0" distB="0" distL="114300" distR="114300" simplePos="0" relativeHeight="251687936" behindDoc="0" locked="0" layoutInCell="1" allowOverlap="1" wp14:anchorId="122B1353">
             <wp:simplePos x="0" y="0"/>
@@ -13466,7 +13442,6 @@
               <w:rPr>
                 <w:b w:val="0"/>
               </w:rPr>
-              <w:lastRenderedPageBreak/>
               <w:t>Métodos o Herramientas</w:t>
             </w:r>
           </w:p>
@@ -13712,10 +13687,7 @@
               <w:t xml:space="preserve">Se admiten </w:t>
             </w:r>
             <w:r>
-              <w:t xml:space="preserve">cadenas con 1 a 99 </w:t>
-            </w:r>
-            <w:r>
-              <w:t>caracteres</w:t>
+              <w:t>cadenas con 1 a 99 caracteres</w:t>
             </w:r>
             <w:r>
               <w:t>.</w:t>
@@ -13852,7 +13824,15 @@
             </w:r>
             <w:proofErr w:type="spellEnd"/>
             <w:r>
-              <w:t xml:space="preserve"> y backend, pero al ser la BD el último recurso en comprobar, solo se muestra la validación en backend.</w:t>
+              <w:t xml:space="preserve"> y </w:t>
+            </w:r>
+            <w:proofErr w:type="spellStart"/>
+            <w:r>
+              <w:t>backend</w:t>
+            </w:r>
+            <w:proofErr w:type="spellEnd"/>
+            <w:r>
+              <w:t>, pero al ser la BD el último recurso en comprobar, solo se muestra la validación en backend.</w:t>
             </w:r>
           </w:p>
         </w:tc>
@@ -13937,6 +13917,7 @@
         <w:rPr>
           <w:noProof/>
         </w:rPr>
+        <w:lastRenderedPageBreak/>
         <w:drawing>
           <wp:anchor distT="0" distB="0" distL="114300" distR="114300" simplePos="0" relativeHeight="251689984" behindDoc="0" locked="0" layoutInCell="1" allowOverlap="1" wp14:anchorId="5D0EAB2A">
             <wp:simplePos x="0" y="0"/>
@@ -13994,17 +13975,2141 @@
         </w:drawing>
       </w:r>
       <w:r>
-        <w:t>2</w:t>
+        <w:t>2) Escritura de campo nombre con 54 caracteres</w:t>
       </w:r>
+    </w:p>
+    <w:p/>
+    <w:p/>
+    <w:p/>
+    <w:p/>
+    <w:p/>
+    <w:p>
+      <w:pPr>
+        <w:rPr>
+          <w:rFonts w:asciiTheme="majorHAnsi" w:hAnsiTheme="majorHAnsi"/>
+          <w:sz w:val="32"/>
+        </w:rPr>
+      </w:pPr>
       <w:r>
-        <w:t xml:space="preserve">) Escritura de campo nombre con </w:t>
+        <w:rPr>
+          <w:rFonts w:asciiTheme="majorHAnsi" w:hAnsiTheme="majorHAnsi"/>
+          <w:sz w:val="32"/>
+        </w:rPr>
+        <w:br w:type="page"/>
       </w:r>
+    </w:p>
+    <w:p>
+      <w:pPr>
+        <w:rPr>
+          <w:rFonts w:asciiTheme="majorHAnsi" w:hAnsiTheme="majorHAnsi"/>
+          <w:sz w:val="40"/>
+        </w:rPr>
+      </w:pPr>
       <w:r>
-        <w:t>54</w:t>
+        <w:rPr>
+          <w:rFonts w:asciiTheme="majorHAnsi" w:hAnsiTheme="majorHAnsi"/>
+          <w:sz w:val="32"/>
+        </w:rPr>
+        <w:lastRenderedPageBreak/>
+        <w:t>Pruebas de integración</w:t>
       </w:r>
+    </w:p>
+    <w:p>
+      <w:pPr>
+        <w:rPr>
+          <w:sz w:val="26"/>
+          <w:szCs w:val="26"/>
+        </w:rPr>
+      </w:pPr>
       <w:r>
-        <w:t xml:space="preserve"> caracteres</w:t>
+        <w:rPr>
+          <w:sz w:val="26"/>
+          <w:szCs w:val="26"/>
+        </w:rPr>
+        <w:t xml:space="preserve">Inicio de sesión </w:t>
       </w:r>
+    </w:p>
+    <w:tbl>
+      <w:tblPr>
+        <w:tblStyle w:val="Tablaconcuadrcula1clara-nfasis1"/>
+        <w:tblW w:w="0" w:type="auto"/>
+        <w:jc w:val="center"/>
+        <w:tblLook w:val="04A0" w:firstRow="1" w:lastRow="0" w:firstColumn="1" w:lastColumn="0" w:noHBand="0" w:noVBand="1"/>
+      </w:tblPr>
+      <w:tblGrid>
+        <w:gridCol w:w="4414"/>
+        <w:gridCol w:w="4414"/>
+      </w:tblGrid>
+      <w:tr>
+        <w:trPr>
+          <w:cnfStyle w:val="100000000000" w:firstRow="1" w:lastRow="0" w:firstColumn="0" w:lastColumn="0" w:oddVBand="0" w:evenVBand="0" w:oddHBand="0" w:evenHBand="0" w:firstRowFirstColumn="0" w:firstRowLastColumn="0" w:lastRowFirstColumn="0" w:lastRowLastColumn="0"/>
+          <w:jc w:val="center"/>
+        </w:trPr>
+        <w:tc>
+          <w:tcPr>
+            <w:cnfStyle w:val="001000000000" w:firstRow="0" w:lastRow="0" w:firstColumn="1" w:lastColumn="0" w:oddVBand="0" w:evenVBand="0" w:oddHBand="0" w:evenHBand="0" w:firstRowFirstColumn="0" w:firstRowLastColumn="0" w:lastRowFirstColumn="0" w:lastRowLastColumn="0"/>
+            <w:tcW w:w="8828" w:type="dxa"/>
+            <w:gridSpan w:val="2"/>
+          </w:tcPr>
+          <w:p>
+            <w:pPr>
+              <w:rPr>
+                <w:b w:val="0"/>
+              </w:rPr>
+            </w:pPr>
+            <w:r>
+              <w:rPr>
+                <w:b w:val="0"/>
+              </w:rPr>
+              <w:t>NOMBRE                  Pruebas de Integración           IDENTIFICADOR                  CABI01</w:t>
+            </w:r>
+          </w:p>
+        </w:tc>
+      </w:tr>
+      <w:tr>
+        <w:trPr>
+          <w:jc w:val="center"/>
+        </w:trPr>
+        <w:tc>
+          <w:tcPr>
+            <w:cnfStyle w:val="001000000000" w:firstRow="0" w:lastRow="0" w:firstColumn="1" w:lastColumn="0" w:oddVBand="0" w:evenVBand="0" w:oddHBand="0" w:evenHBand="0" w:firstRowFirstColumn="0" w:firstRowLastColumn="0" w:lastRowFirstColumn="0" w:lastRowLastColumn="0"/>
+            <w:tcW w:w="4414" w:type="dxa"/>
+          </w:tcPr>
+          <w:p>
+            <w:pPr>
+              <w:rPr>
+                <w:b w:val="0"/>
+              </w:rPr>
+            </w:pPr>
+            <w:r>
+              <w:rPr>
+                <w:b w:val="0"/>
+              </w:rPr>
+              <w:t xml:space="preserve">Actividad </w:t>
+            </w:r>
+          </w:p>
+        </w:tc>
+        <w:tc>
+          <w:tcPr>
+            <w:tcW w:w="4414" w:type="dxa"/>
+          </w:tcPr>
+          <w:p>
+            <w:pPr>
+              <w:cnfStyle w:val="000000000000" w:firstRow="0" w:lastRow="0" w:firstColumn="0" w:lastColumn="0" w:oddVBand="0" w:evenVBand="0" w:oddHBand="0" w:evenHBand="0" w:firstRowFirstColumn="0" w:firstRowLastColumn="0" w:lastRowFirstColumn="0" w:lastRowLastColumn="0"/>
+            </w:pPr>
+            <w:r>
+              <w:t xml:space="preserve">Validar correcto inicio de sesión </w:t>
+            </w:r>
+          </w:p>
+        </w:tc>
+      </w:tr>
+      <w:tr>
+        <w:trPr>
+          <w:jc w:val="center"/>
+        </w:trPr>
+        <w:tc>
+          <w:tcPr>
+            <w:cnfStyle w:val="001000000000" w:firstRow="0" w:lastRow="0" w:firstColumn="1" w:lastColumn="0" w:oddVBand="0" w:evenVBand="0" w:oddHBand="0" w:evenHBand="0" w:firstRowFirstColumn="0" w:firstRowLastColumn="0" w:lastRowFirstColumn="0" w:lastRowLastColumn="0"/>
+            <w:tcW w:w="4414" w:type="dxa"/>
+          </w:tcPr>
+          <w:p>
+            <w:pPr>
+              <w:rPr>
+                <w:b w:val="0"/>
+              </w:rPr>
+            </w:pPr>
+            <w:r>
+              <w:rPr>
+                <w:b w:val="0"/>
+              </w:rPr>
+              <w:t>Métodos o Herramientas</w:t>
+            </w:r>
+          </w:p>
+        </w:tc>
+        <w:tc>
+          <w:tcPr>
+            <w:tcW w:w="4414" w:type="dxa"/>
+          </w:tcPr>
+          <w:p>
+            <w:pPr>
+              <w:cnfStyle w:val="000000000000" w:firstRow="0" w:lastRow="0" w:firstColumn="0" w:lastColumn="0" w:oddVBand="0" w:evenVBand="0" w:oddHBand="0" w:evenHBand="0" w:firstRowFirstColumn="0" w:firstRowLastColumn="0" w:lastRowFirstColumn="0" w:lastRowLastColumn="0"/>
+            </w:pPr>
+            <w:r>
+              <w:t>Navegador web Google Chrome</w:t>
+            </w:r>
+          </w:p>
+        </w:tc>
+      </w:tr>
+      <w:tr>
+        <w:trPr>
+          <w:jc w:val="center"/>
+        </w:trPr>
+        <w:tc>
+          <w:tcPr>
+            <w:cnfStyle w:val="001000000000" w:firstRow="0" w:lastRow="0" w:firstColumn="1" w:lastColumn="0" w:oddVBand="0" w:evenVBand="0" w:oddHBand="0" w:evenHBand="0" w:firstRowFirstColumn="0" w:firstRowLastColumn="0" w:lastRowFirstColumn="0" w:lastRowLastColumn="0"/>
+            <w:tcW w:w="4414" w:type="dxa"/>
+          </w:tcPr>
+          <w:p>
+            <w:pPr>
+              <w:rPr>
+                <w:b w:val="0"/>
+              </w:rPr>
+            </w:pPr>
+            <w:r>
+              <w:rPr>
+                <w:b w:val="0"/>
+              </w:rPr>
+              <w:t>Entregables</w:t>
+            </w:r>
+          </w:p>
+        </w:tc>
+        <w:tc>
+          <w:tcPr>
+            <w:tcW w:w="4414" w:type="dxa"/>
+          </w:tcPr>
+          <w:p>
+            <w:pPr>
+              <w:cnfStyle w:val="000000000000" w:firstRow="0" w:lastRow="0" w:firstColumn="0" w:lastColumn="0" w:oddVBand="0" w:evenVBand="0" w:oddHBand="0" w:evenHBand="0" w:firstRowFirstColumn="0" w:firstRowLastColumn="0" w:lastRowFirstColumn="0" w:lastRowLastColumn="0"/>
+            </w:pPr>
+            <w:r>
+              <w:t>Informe generado en donde se indica si se tiene un correcto funcionamiento o no. Formato de realización de prueba de integración</w:t>
+            </w:r>
+          </w:p>
+        </w:tc>
+      </w:tr>
+    </w:tbl>
+    <w:p>
+      <w:pPr>
+        <w:pStyle w:val="Prrafodelista"/>
+        <w:numPr>
+          <w:ilvl w:val="0"/>
+          <w:numId w:val="17"/>
+        </w:numPr>
+      </w:pPr>
+      <w:r>
+        <w:t>Los campos obligatorios serán validados (al no llenar un campo obligatorio un mensaje se debe mostrar al usuario)</w:t>
+      </w:r>
+    </w:p>
+    <w:p>
+      <w:pPr>
+        <w:pStyle w:val="Prrafodelista"/>
+        <w:jc w:val="center"/>
+      </w:pPr>
+      <w:r>
+        <w:rPr>
+          <w:noProof/>
+          <w:lang w:eastAsia="es-MX"/>
+        </w:rPr>
+        <w:drawing>
+          <wp:inline distT="0" distB="0" distL="0" distR="0" wp14:anchorId="78270DC9" wp14:editId="0D48DCA5">
+            <wp:extent cx="3240000" cy="3127821"/>
+            <wp:effectExtent l="0" t="0" r="0" b="0"/>
+            <wp:docPr id="28" name="Imagen 28" descr="C:\Users\David\Pictures\Screenshots\Captura de pantalla (231).png"/>
+            <wp:cNvGraphicFramePr>
+              <a:graphicFrameLocks xmlns:a="http://schemas.openxmlformats.org/drawingml/2006/main" noChangeAspect="1"/>
+            </wp:cNvGraphicFramePr>
+            <a:graphic xmlns:a="http://schemas.openxmlformats.org/drawingml/2006/main">
+              <a:graphicData uri="http://schemas.openxmlformats.org/drawingml/2006/picture">
+                <pic:pic xmlns:pic="http://schemas.openxmlformats.org/drawingml/2006/picture">
+                  <pic:nvPicPr>
+                    <pic:cNvPr id="0" name="Picture 1" descr="C:\Users\David\Pictures\Screenshots\Captura de pantalla (231).png"/>
+                    <pic:cNvPicPr>
+                      <a:picLocks noChangeAspect="1" noChangeArrowheads="1"/>
+                    </pic:cNvPicPr>
+                  </pic:nvPicPr>
+                  <pic:blipFill>
+                    <a:blip r:embed="rId34">
+                      <a:extLst>
+                        <a:ext uri="{28A0092B-C50C-407E-A947-70E740481C1C}">
+                          <a14:useLocalDpi xmlns:a14="http://schemas.microsoft.com/office/drawing/2010/main" val="0"/>
+                        </a:ext>
+                      </a:extLst>
+                    </a:blip>
+                    <a:srcRect/>
+                    <a:stretch>
+                      <a:fillRect/>
+                    </a:stretch>
+                  </pic:blipFill>
+                  <pic:spPr bwMode="auto">
+                    <a:xfrm>
+                      <a:off x="0" y="0"/>
+                      <a:ext cx="3240000" cy="3127821"/>
+                    </a:xfrm>
+                    <a:prstGeom prst="rect">
+                      <a:avLst/>
+                    </a:prstGeom>
+                    <a:noFill/>
+                    <a:ln>
+                      <a:noFill/>
+                    </a:ln>
+                  </pic:spPr>
+                </pic:pic>
+              </a:graphicData>
+            </a:graphic>
+          </wp:inline>
+        </w:drawing>
+      </w:r>
+    </w:p>
+    <w:p>
+      <w:pPr>
+        <w:pStyle w:val="Prrafodelista"/>
+        <w:jc w:val="center"/>
+      </w:pPr>
+      <w:r>
+        <w:rPr>
+          <w:noProof/>
+          <w:lang w:eastAsia="es-MX"/>
+        </w:rPr>
+        <w:lastRenderedPageBreak/>
+        <w:drawing>
+          <wp:inline distT="0" distB="0" distL="0" distR="0" wp14:anchorId="3F456CE6" wp14:editId="656F8DEB">
+            <wp:extent cx="3240000" cy="3080982"/>
+            <wp:effectExtent l="0" t="0" r="0" b="5715"/>
+            <wp:docPr id="32" name="Imagen 32" descr="C:\Users\David\Pictures\Screenshots\Captura de pantalla (232).png"/>
+            <wp:cNvGraphicFramePr>
+              <a:graphicFrameLocks xmlns:a="http://schemas.openxmlformats.org/drawingml/2006/main" noChangeAspect="1"/>
+            </wp:cNvGraphicFramePr>
+            <a:graphic xmlns:a="http://schemas.openxmlformats.org/drawingml/2006/main">
+              <a:graphicData uri="http://schemas.openxmlformats.org/drawingml/2006/picture">
+                <pic:pic xmlns:pic="http://schemas.openxmlformats.org/drawingml/2006/picture">
+                  <pic:nvPicPr>
+                    <pic:cNvPr id="0" name="Picture 2" descr="C:\Users\David\Pictures\Screenshots\Captura de pantalla (232).png"/>
+                    <pic:cNvPicPr>
+                      <a:picLocks noChangeAspect="1" noChangeArrowheads="1"/>
+                    </pic:cNvPicPr>
+                  </pic:nvPicPr>
+                  <pic:blipFill>
+                    <a:blip r:embed="rId35">
+                      <a:extLst>
+                        <a:ext uri="{28A0092B-C50C-407E-A947-70E740481C1C}">
+                          <a14:useLocalDpi xmlns:a14="http://schemas.microsoft.com/office/drawing/2010/main" val="0"/>
+                        </a:ext>
+                      </a:extLst>
+                    </a:blip>
+                    <a:srcRect/>
+                    <a:stretch>
+                      <a:fillRect/>
+                    </a:stretch>
+                  </pic:blipFill>
+                  <pic:spPr bwMode="auto">
+                    <a:xfrm>
+                      <a:off x="0" y="0"/>
+                      <a:ext cx="3240000" cy="3080982"/>
+                    </a:xfrm>
+                    <a:prstGeom prst="rect">
+                      <a:avLst/>
+                    </a:prstGeom>
+                    <a:noFill/>
+                    <a:ln>
+                      <a:noFill/>
+                    </a:ln>
+                  </pic:spPr>
+                </pic:pic>
+              </a:graphicData>
+            </a:graphic>
+          </wp:inline>
+        </w:drawing>
+      </w:r>
+    </w:p>
+    <w:p>
+      <w:r>
+        <w:t xml:space="preserve">OBSERVACION: el botón cerrar sesión no se debería mostrar puesto que aún no se inicia sesión  </w:t>
+      </w:r>
+    </w:p>
+    <w:p>
+      <w:r>
+        <w:t>OBSERVACION: el degradado del formulario y el fondo distorsionado principal de la página hacen que la interfaz no sea tan clara para un inicio d sesión, este es un problema cosmético de usabilidad que se puede atender en el futuro.</w:t>
+      </w:r>
+    </w:p>
+    <w:p/>
+    <w:p>
+      <w:pPr>
+        <w:pStyle w:val="Prrafodelista"/>
+        <w:numPr>
+          <w:ilvl w:val="0"/>
+          <w:numId w:val="17"/>
+        </w:numPr>
+      </w:pPr>
+      <w:r>
+        <w:t>Se validan los datos ingresados, se debe mostrar un mensaje que indique el inicio de sesión exitoso o incorrecto.</w:t>
+      </w:r>
+    </w:p>
+    <w:p>
+      <w:pPr>
+        <w:pStyle w:val="Prrafodelista"/>
+        <w:jc w:val="center"/>
+      </w:pPr>
+      <w:r>
+        <w:rPr>
+          <w:noProof/>
+          <w:lang w:eastAsia="es-MX"/>
+        </w:rPr>
+        <w:drawing>
+          <wp:inline distT="0" distB="0" distL="0" distR="0" wp14:anchorId="03A44C76" wp14:editId="51160769">
+            <wp:extent cx="3240000" cy="3080329"/>
+            <wp:effectExtent l="0" t="0" r="0" b="6350"/>
+            <wp:docPr id="35" name="Imagen 35" descr="C:\Users\David\Pictures\Screenshots\Captura de pantalla (233).png"/>
+            <wp:cNvGraphicFramePr>
+              <a:graphicFrameLocks xmlns:a="http://schemas.openxmlformats.org/drawingml/2006/main" noChangeAspect="1"/>
+            </wp:cNvGraphicFramePr>
+            <a:graphic xmlns:a="http://schemas.openxmlformats.org/drawingml/2006/main">
+              <a:graphicData uri="http://schemas.openxmlformats.org/drawingml/2006/picture">
+                <pic:pic xmlns:pic="http://schemas.openxmlformats.org/drawingml/2006/picture">
+                  <pic:nvPicPr>
+                    <pic:cNvPr id="0" name="Picture 4" descr="C:\Users\David\Pictures\Screenshots\Captura de pantalla (233).png"/>
+                    <pic:cNvPicPr>
+                      <a:picLocks noChangeAspect="1" noChangeArrowheads="1"/>
+                    </pic:cNvPicPr>
+                  </pic:nvPicPr>
+                  <pic:blipFill>
+                    <a:blip r:embed="rId36">
+                      <a:extLst>
+                        <a:ext uri="{28A0092B-C50C-407E-A947-70E740481C1C}">
+                          <a14:useLocalDpi xmlns:a14="http://schemas.microsoft.com/office/drawing/2010/main" val="0"/>
+                        </a:ext>
+                      </a:extLst>
+                    </a:blip>
+                    <a:srcRect/>
+                    <a:stretch>
+                      <a:fillRect/>
+                    </a:stretch>
+                  </pic:blipFill>
+                  <pic:spPr bwMode="auto">
+                    <a:xfrm>
+                      <a:off x="0" y="0"/>
+                      <a:ext cx="3240000" cy="3080329"/>
+                    </a:xfrm>
+                    <a:prstGeom prst="rect">
+                      <a:avLst/>
+                    </a:prstGeom>
+                    <a:noFill/>
+                    <a:ln>
+                      <a:noFill/>
+                    </a:ln>
+                  </pic:spPr>
+                </pic:pic>
+              </a:graphicData>
+            </a:graphic>
+          </wp:inline>
+        </w:drawing>
+      </w:r>
+    </w:p>
+    <w:p>
+      <w:pPr>
+        <w:pStyle w:val="Prrafodelista"/>
+        <w:jc w:val="center"/>
+      </w:pPr>
+      <w:r>
+        <w:rPr>
+          <w:noProof/>
+          <w:lang w:eastAsia="es-MX"/>
+        </w:rPr>
+        <w:lastRenderedPageBreak/>
+        <w:drawing>
+          <wp:inline distT="0" distB="0" distL="0" distR="0" wp14:anchorId="552717FE" wp14:editId="57D044BD">
+            <wp:extent cx="3240000" cy="3081306"/>
+            <wp:effectExtent l="0" t="0" r="0" b="5080"/>
+            <wp:docPr id="36" name="Imagen 36" descr="C:\Users\David\Pictures\Screenshots\Captura de pantalla (234).png"/>
+            <wp:cNvGraphicFramePr>
+              <a:graphicFrameLocks xmlns:a="http://schemas.openxmlformats.org/drawingml/2006/main" noChangeAspect="1"/>
+            </wp:cNvGraphicFramePr>
+            <a:graphic xmlns:a="http://schemas.openxmlformats.org/drawingml/2006/main">
+              <a:graphicData uri="http://schemas.openxmlformats.org/drawingml/2006/picture">
+                <pic:pic xmlns:pic="http://schemas.openxmlformats.org/drawingml/2006/picture">
+                  <pic:nvPicPr>
+                    <pic:cNvPr id="0" name="Picture 3" descr="C:\Users\David\Pictures\Screenshots\Captura de pantalla (234).png"/>
+                    <pic:cNvPicPr>
+                      <a:picLocks noChangeAspect="1" noChangeArrowheads="1"/>
+                    </pic:cNvPicPr>
+                  </pic:nvPicPr>
+                  <pic:blipFill>
+                    <a:blip r:embed="rId37">
+                      <a:extLst>
+                        <a:ext uri="{28A0092B-C50C-407E-A947-70E740481C1C}">
+                          <a14:useLocalDpi xmlns:a14="http://schemas.microsoft.com/office/drawing/2010/main" val="0"/>
+                        </a:ext>
+                      </a:extLst>
+                    </a:blip>
+                    <a:srcRect/>
+                    <a:stretch>
+                      <a:fillRect/>
+                    </a:stretch>
+                  </pic:blipFill>
+                  <pic:spPr bwMode="auto">
+                    <a:xfrm>
+                      <a:off x="0" y="0"/>
+                      <a:ext cx="3240000" cy="3081306"/>
+                    </a:xfrm>
+                    <a:prstGeom prst="rect">
+                      <a:avLst/>
+                    </a:prstGeom>
+                    <a:noFill/>
+                    <a:ln>
+                      <a:noFill/>
+                    </a:ln>
+                  </pic:spPr>
+                </pic:pic>
+              </a:graphicData>
+            </a:graphic>
+          </wp:inline>
+        </w:drawing>
+      </w:r>
+    </w:p>
+    <w:tbl>
+      <w:tblPr>
+        <w:tblStyle w:val="Tablaconcuadrcula1clara-nfasis1"/>
+        <w:tblW w:w="0" w:type="auto"/>
+        <w:jc w:val="center"/>
+        <w:tblLook w:val="04A0" w:firstRow="1" w:lastRow="0" w:firstColumn="1" w:lastColumn="0" w:noHBand="0" w:noVBand="1"/>
+      </w:tblPr>
+      <w:tblGrid>
+        <w:gridCol w:w="2942"/>
+        <w:gridCol w:w="2865"/>
+        <w:gridCol w:w="3260"/>
+      </w:tblGrid>
+      <w:tr>
+        <w:trPr>
+          <w:cnfStyle w:val="100000000000" w:firstRow="1" w:lastRow="0" w:firstColumn="0" w:lastColumn="0" w:oddVBand="0" w:evenVBand="0" w:oddHBand="0" w:evenHBand="0" w:firstRowFirstColumn="0" w:firstRowLastColumn="0" w:lastRowFirstColumn="0" w:lastRowLastColumn="0"/>
+          <w:jc w:val="center"/>
+        </w:trPr>
+        <w:tc>
+          <w:tcPr>
+            <w:cnfStyle w:val="001000000000" w:firstRow="0" w:lastRow="0" w:firstColumn="1" w:lastColumn="0" w:oddVBand="0" w:evenVBand="0" w:oddHBand="0" w:evenHBand="0" w:firstRowFirstColumn="0" w:firstRowLastColumn="0" w:lastRowFirstColumn="0" w:lastRowLastColumn="0"/>
+            <w:tcW w:w="2942" w:type="dxa"/>
+          </w:tcPr>
+          <w:p>
+            <w:pPr>
+              <w:rPr>
+                <w:b w:val="0"/>
+              </w:rPr>
+            </w:pPr>
+            <w:r>
+              <w:rPr>
+                <w:b w:val="0"/>
+              </w:rPr>
+              <w:t>ID</w:t>
+            </w:r>
+          </w:p>
+        </w:tc>
+        <w:tc>
+          <w:tcPr>
+            <w:tcW w:w="2865" w:type="dxa"/>
+          </w:tcPr>
+          <w:p>
+            <w:pPr>
+              <w:cnfStyle w:val="100000000000" w:firstRow="1" w:lastRow="0" w:firstColumn="0" w:lastColumn="0" w:oddVBand="0" w:evenVBand="0" w:oddHBand="0" w:evenHBand="0" w:firstRowFirstColumn="0" w:firstRowLastColumn="0" w:lastRowFirstColumn="0" w:lastRowLastColumn="0"/>
+              <w:rPr>
+                <w:b w:val="0"/>
+              </w:rPr>
+            </w:pPr>
+            <w:r>
+              <w:rPr>
+                <w:b w:val="0"/>
+              </w:rPr>
+              <w:t>GRUPO DE REQUERIMIENTOS</w:t>
+            </w:r>
+          </w:p>
+        </w:tc>
+        <w:tc>
+          <w:tcPr>
+            <w:tcW w:w="3260" w:type="dxa"/>
+          </w:tcPr>
+          <w:p>
+            <w:pPr>
+              <w:cnfStyle w:val="100000000000" w:firstRow="1" w:lastRow="0" w:firstColumn="0" w:lastColumn="0" w:oddVBand="0" w:evenVBand="0" w:oddHBand="0" w:evenHBand="0" w:firstRowFirstColumn="0" w:firstRowLastColumn="0" w:lastRowFirstColumn="0" w:lastRowLastColumn="0"/>
+              <w:rPr>
+                <w:b w:val="0"/>
+              </w:rPr>
+            </w:pPr>
+            <w:r>
+              <w:rPr>
+                <w:b w:val="0"/>
+              </w:rPr>
+              <w:t>RESULTADOS DE LA PRUEBA</w:t>
+            </w:r>
+          </w:p>
+        </w:tc>
+      </w:tr>
+      <w:tr>
+        <w:trPr>
+          <w:jc w:val="center"/>
+        </w:trPr>
+        <w:tc>
+          <w:tcPr>
+            <w:cnfStyle w:val="001000000000" w:firstRow="0" w:lastRow="0" w:firstColumn="1" w:lastColumn="0" w:oddVBand="0" w:evenVBand="0" w:oddHBand="0" w:evenHBand="0" w:firstRowFirstColumn="0" w:firstRowLastColumn="0" w:lastRowFirstColumn="0" w:lastRowLastColumn="0"/>
+            <w:tcW w:w="2942" w:type="dxa"/>
+          </w:tcPr>
+          <w:p>
+            <w:pPr>
+              <w:rPr>
+                <w:b w:val="0"/>
+              </w:rPr>
+            </w:pPr>
+            <w:r>
+              <w:rPr>
+                <w:b w:val="0"/>
+              </w:rPr>
+              <w:t>CABI</w:t>
+            </w:r>
+            <w:r>
+              <w:rPr>
+                <w:b w:val="0"/>
+              </w:rPr>
+              <w:t>_IN_</w:t>
+            </w:r>
+            <w:r>
+              <w:rPr>
+                <w:b w:val="0"/>
+              </w:rPr>
+              <w:t>01</w:t>
+            </w:r>
+          </w:p>
+        </w:tc>
+        <w:tc>
+          <w:tcPr>
+            <w:tcW w:w="2865" w:type="dxa"/>
+          </w:tcPr>
+          <w:p>
+            <w:pPr>
+              <w:pStyle w:val="Prrafodelista"/>
+              <w:numPr>
+                <w:ilvl w:val="0"/>
+                <w:numId w:val="18"/>
+              </w:numPr>
+              <w:cnfStyle w:val="000000000000" w:firstRow="0" w:lastRow="0" w:firstColumn="0" w:lastColumn="0" w:oddVBand="0" w:evenVBand="0" w:oddHBand="0" w:evenHBand="0" w:firstRowFirstColumn="0" w:firstRowLastColumn="0" w:lastRowFirstColumn="0" w:lastRowLastColumn="0"/>
+            </w:pPr>
+            <w:r>
+              <w:t>Contar con usuarios adiestradores que puedan identificarse dentro del sistema</w:t>
+            </w:r>
+          </w:p>
+        </w:tc>
+        <w:tc>
+          <w:tcPr>
+            <w:tcW w:w="3260" w:type="dxa"/>
+          </w:tcPr>
+          <w:p>
+            <w:pPr>
+              <w:pStyle w:val="Prrafodelista"/>
+              <w:numPr>
+                <w:ilvl w:val="0"/>
+                <w:numId w:val="18"/>
+              </w:numPr>
+              <w:cnfStyle w:val="000000000000" w:firstRow="0" w:lastRow="0" w:firstColumn="0" w:lastColumn="0" w:oddVBand="0" w:evenVBand="0" w:oddHBand="0" w:evenHBand="0" w:firstRowFirstColumn="0" w:firstRowLastColumn="0" w:lastRowFirstColumn="0" w:lastRowLastColumn="0"/>
+            </w:pPr>
+            <w:r>
+              <w:t xml:space="preserve">El botón cerrar sesión no se debería mostrar puesto que aún no se inicia sesión  </w:t>
+            </w:r>
+          </w:p>
+          <w:p>
+            <w:pPr>
+              <w:cnfStyle w:val="000000000000" w:firstRow="0" w:lastRow="0" w:firstColumn="0" w:lastColumn="0" w:oddVBand="0" w:evenVBand="0" w:oddHBand="0" w:evenHBand="0" w:firstRowFirstColumn="0" w:firstRowLastColumn="0" w:lastRowFirstColumn="0" w:lastRowLastColumn="0"/>
+            </w:pPr>
+          </w:p>
+          <w:p>
+            <w:pPr>
+              <w:pStyle w:val="Prrafodelista"/>
+              <w:numPr>
+                <w:ilvl w:val="0"/>
+                <w:numId w:val="18"/>
+              </w:numPr>
+              <w:cnfStyle w:val="000000000000" w:firstRow="0" w:lastRow="0" w:firstColumn="0" w:lastColumn="0" w:oddVBand="0" w:evenVBand="0" w:oddHBand="0" w:evenHBand="0" w:firstRowFirstColumn="0" w:firstRowLastColumn="0" w:lastRowFirstColumn="0" w:lastRowLastColumn="0"/>
+            </w:pPr>
+            <w:r>
+              <w:t>El degradado del formulario y el fondo distorsionado principal de la página hacen que la interfaz no sea tan clara para un inicio d sesión.</w:t>
+            </w:r>
+          </w:p>
+          <w:p>
+            <w:pPr>
+              <w:pStyle w:val="Prrafodelista"/>
+              <w:cnfStyle w:val="000000000000" w:firstRow="0" w:lastRow="0" w:firstColumn="0" w:lastColumn="0" w:oddVBand="0" w:evenVBand="0" w:oddHBand="0" w:evenHBand="0" w:firstRowFirstColumn="0" w:firstRowLastColumn="0" w:lastRowFirstColumn="0" w:lastRowLastColumn="0"/>
+            </w:pPr>
+          </w:p>
+          <w:p>
+            <w:pPr>
+              <w:pStyle w:val="Prrafodelista"/>
+              <w:cnfStyle w:val="000000000000" w:firstRow="0" w:lastRow="0" w:firstColumn="0" w:lastColumn="0" w:oddVBand="0" w:evenVBand="0" w:oddHBand="0" w:evenHBand="0" w:firstRowFirstColumn="0" w:firstRowLastColumn="0" w:lastRowFirstColumn="0" w:lastRowLastColumn="0"/>
+            </w:pPr>
+            <w:r>
+              <w:t>Los problemas mencionados son de tipo cosmético de usabilidad que se puede atender en el futuro.</w:t>
+            </w:r>
+          </w:p>
+          <w:p>
+            <w:pPr>
+              <w:pStyle w:val="Prrafodelista"/>
+              <w:cnfStyle w:val="000000000000" w:firstRow="0" w:lastRow="0" w:firstColumn="0" w:lastColumn="0" w:oddVBand="0" w:evenVBand="0" w:oddHBand="0" w:evenHBand="0" w:firstRowFirstColumn="0" w:firstRowLastColumn="0" w:lastRowFirstColumn="0" w:lastRowLastColumn="0"/>
+            </w:pPr>
+          </w:p>
+          <w:p>
+            <w:pPr>
+              <w:pStyle w:val="Prrafodelista"/>
+              <w:cnfStyle w:val="000000000000" w:firstRow="0" w:lastRow="0" w:firstColumn="0" w:lastColumn="0" w:oddVBand="0" w:evenVBand="0" w:oddHBand="0" w:evenHBand="0" w:firstRowFirstColumn="0" w:firstRowLastColumn="0" w:lastRowFirstColumn="0" w:lastRowLastColumn="0"/>
+            </w:pPr>
+            <w:r>
+              <w:t>El inicio de sesión se realiza de manera correcta.</w:t>
+            </w:r>
+          </w:p>
+          <w:p>
+            <w:pPr>
+              <w:cnfStyle w:val="000000000000" w:firstRow="0" w:lastRow="0" w:firstColumn="0" w:lastColumn="0" w:oddVBand="0" w:evenVBand="0" w:oddHBand="0" w:evenHBand="0" w:firstRowFirstColumn="0" w:firstRowLastColumn="0" w:lastRowFirstColumn="0" w:lastRowLastColumn="0"/>
+            </w:pPr>
+          </w:p>
+        </w:tc>
+      </w:tr>
+    </w:tbl>
+    <w:p>
+      <w:pPr>
+        <w:rPr>
+          <w:sz w:val="28"/>
+        </w:rPr>
+      </w:pPr>
+      <w:r>
+        <w:rPr>
+          <w:sz w:val="28"/>
+        </w:rPr>
+        <w:lastRenderedPageBreak/>
+        <w:t>Registrar usuario</w:t>
+      </w:r>
+    </w:p>
+    <w:tbl>
+      <w:tblPr>
+        <w:tblStyle w:val="Tablaconcuadrcula1clara-nfasis1"/>
+        <w:tblW w:w="0" w:type="auto"/>
+        <w:jc w:val="center"/>
+        <w:tblLook w:val="04A0" w:firstRow="1" w:lastRow="0" w:firstColumn="1" w:lastColumn="0" w:noHBand="0" w:noVBand="1"/>
+      </w:tblPr>
+      <w:tblGrid>
+        <w:gridCol w:w="4414"/>
+        <w:gridCol w:w="4414"/>
+      </w:tblGrid>
+      <w:tr>
+        <w:trPr>
+          <w:cnfStyle w:val="100000000000" w:firstRow="1" w:lastRow="0" w:firstColumn="0" w:lastColumn="0" w:oddVBand="0" w:evenVBand="0" w:oddHBand="0" w:evenHBand="0" w:firstRowFirstColumn="0" w:firstRowLastColumn="0" w:lastRowFirstColumn="0" w:lastRowLastColumn="0"/>
+          <w:jc w:val="center"/>
+        </w:trPr>
+        <w:tc>
+          <w:tcPr>
+            <w:cnfStyle w:val="001000000000" w:firstRow="0" w:lastRow="0" w:firstColumn="1" w:lastColumn="0" w:oddVBand="0" w:evenVBand="0" w:oddHBand="0" w:evenHBand="0" w:firstRowFirstColumn="0" w:firstRowLastColumn="0" w:lastRowFirstColumn="0" w:lastRowLastColumn="0"/>
+            <w:tcW w:w="8828" w:type="dxa"/>
+            <w:gridSpan w:val="2"/>
+          </w:tcPr>
+          <w:p>
+            <w:pPr>
+              <w:rPr>
+                <w:b w:val="0"/>
+              </w:rPr>
+            </w:pPr>
+            <w:r>
+              <w:rPr>
+                <w:b w:val="0"/>
+              </w:rPr>
+              <w:t xml:space="preserve">NOMBRE                  Pruebas </w:t>
+            </w:r>
+            <w:r>
+              <w:rPr>
+                <w:b w:val="0"/>
+              </w:rPr>
+              <w:t>de Integración</w:t>
+            </w:r>
+            <w:r>
+              <w:rPr>
+                <w:b w:val="0"/>
+              </w:rPr>
+              <w:t xml:space="preserve">           IDENT</w:t>
+            </w:r>
+            <w:r>
+              <w:rPr>
+                <w:b w:val="0"/>
+              </w:rPr>
+              <w:t>IFICADOR                  CABI02</w:t>
+            </w:r>
+          </w:p>
+        </w:tc>
+      </w:tr>
+      <w:tr>
+        <w:trPr>
+          <w:jc w:val="center"/>
+        </w:trPr>
+        <w:tc>
+          <w:tcPr>
+            <w:cnfStyle w:val="001000000000" w:firstRow="0" w:lastRow="0" w:firstColumn="1" w:lastColumn="0" w:oddVBand="0" w:evenVBand="0" w:oddHBand="0" w:evenHBand="0" w:firstRowFirstColumn="0" w:firstRowLastColumn="0" w:lastRowFirstColumn="0" w:lastRowLastColumn="0"/>
+            <w:tcW w:w="4414" w:type="dxa"/>
+          </w:tcPr>
+          <w:p>
+            <w:pPr>
+              <w:rPr>
+                <w:b w:val="0"/>
+              </w:rPr>
+            </w:pPr>
+            <w:r>
+              <w:rPr>
+                <w:b w:val="0"/>
+              </w:rPr>
+              <w:t xml:space="preserve">Actividad </w:t>
+            </w:r>
+          </w:p>
+        </w:tc>
+        <w:tc>
+          <w:tcPr>
+            <w:tcW w:w="4414" w:type="dxa"/>
+          </w:tcPr>
+          <w:p>
+            <w:pPr>
+              <w:cnfStyle w:val="000000000000" w:firstRow="0" w:lastRow="0" w:firstColumn="0" w:lastColumn="0" w:oddVBand="0" w:evenVBand="0" w:oddHBand="0" w:evenHBand="0" w:firstRowFirstColumn="0" w:firstRowLastColumn="0" w:lastRowFirstColumn="0" w:lastRowLastColumn="0"/>
+            </w:pPr>
+            <w:r>
+              <w:t>Validar un correcto registro de usuarios</w:t>
+            </w:r>
+          </w:p>
+        </w:tc>
+      </w:tr>
+      <w:tr>
+        <w:trPr>
+          <w:jc w:val="center"/>
+        </w:trPr>
+        <w:tc>
+          <w:tcPr>
+            <w:cnfStyle w:val="001000000000" w:firstRow="0" w:lastRow="0" w:firstColumn="1" w:lastColumn="0" w:oddVBand="0" w:evenVBand="0" w:oddHBand="0" w:evenHBand="0" w:firstRowFirstColumn="0" w:firstRowLastColumn="0" w:lastRowFirstColumn="0" w:lastRowLastColumn="0"/>
+            <w:tcW w:w="4414" w:type="dxa"/>
+          </w:tcPr>
+          <w:p>
+            <w:pPr>
+              <w:rPr>
+                <w:b w:val="0"/>
+              </w:rPr>
+            </w:pPr>
+            <w:r>
+              <w:rPr>
+                <w:b w:val="0"/>
+              </w:rPr>
+              <w:t>Métodos o Herramientas</w:t>
+            </w:r>
+          </w:p>
+        </w:tc>
+        <w:tc>
+          <w:tcPr>
+            <w:tcW w:w="4414" w:type="dxa"/>
+          </w:tcPr>
+          <w:p>
+            <w:pPr>
+              <w:cnfStyle w:val="000000000000" w:firstRow="0" w:lastRow="0" w:firstColumn="0" w:lastColumn="0" w:oddVBand="0" w:evenVBand="0" w:oddHBand="0" w:evenHBand="0" w:firstRowFirstColumn="0" w:firstRowLastColumn="0" w:lastRowFirstColumn="0" w:lastRowLastColumn="0"/>
+            </w:pPr>
+            <w:r>
+              <w:t>Navegador web Google Chrome</w:t>
+            </w:r>
+          </w:p>
+        </w:tc>
+      </w:tr>
+      <w:tr>
+        <w:trPr>
+          <w:jc w:val="center"/>
+        </w:trPr>
+        <w:tc>
+          <w:tcPr>
+            <w:cnfStyle w:val="001000000000" w:firstRow="0" w:lastRow="0" w:firstColumn="1" w:lastColumn="0" w:oddVBand="0" w:evenVBand="0" w:oddHBand="0" w:evenHBand="0" w:firstRowFirstColumn="0" w:firstRowLastColumn="0" w:lastRowFirstColumn="0" w:lastRowLastColumn="0"/>
+            <w:tcW w:w="4414" w:type="dxa"/>
+          </w:tcPr>
+          <w:p>
+            <w:pPr>
+              <w:rPr>
+                <w:b w:val="0"/>
+              </w:rPr>
+            </w:pPr>
+            <w:r>
+              <w:rPr>
+                <w:b w:val="0"/>
+              </w:rPr>
+              <w:t>Entregables</w:t>
+            </w:r>
+          </w:p>
+        </w:tc>
+        <w:tc>
+          <w:tcPr>
+            <w:tcW w:w="4414" w:type="dxa"/>
+          </w:tcPr>
+          <w:p>
+            <w:pPr>
+              <w:cnfStyle w:val="000000000000" w:firstRow="0" w:lastRow="0" w:firstColumn="0" w:lastColumn="0" w:oddVBand="0" w:evenVBand="0" w:oddHBand="0" w:evenHBand="0" w:firstRowFirstColumn="0" w:firstRowLastColumn="0" w:lastRowFirstColumn="0" w:lastRowLastColumn="0"/>
+            </w:pPr>
+            <w:r>
+              <w:t>Informe generado en donde se indica si se 0ene un correcto funcionamiento o no. Formato de realización de prueba de integración</w:t>
+            </w:r>
+          </w:p>
+        </w:tc>
+      </w:tr>
+    </w:tbl>
+    <w:p/>
+    <w:p>
+      <w:pPr>
+        <w:pStyle w:val="Prrafodelista"/>
+        <w:numPr>
+          <w:ilvl w:val="0"/>
+          <w:numId w:val="17"/>
+        </w:numPr>
+      </w:pPr>
+      <w:r>
+        <w:t>Los campos obligatorios serán validados (al no llenar un campo obligatorio un mensaje se debe mostrar al usuario indicándoselo)</w:t>
+      </w:r>
+    </w:p>
+    <w:p>
+      <w:pPr>
+        <w:ind w:left="360"/>
+        <w:jc w:val="center"/>
+      </w:pPr>
+      <w:r>
+        <w:rPr>
+          <w:noProof/>
+          <w:lang w:eastAsia="es-MX"/>
+        </w:rPr>
+        <w:drawing>
+          <wp:inline distT="0" distB="0" distL="0" distR="0" wp14:anchorId="6BE9DBDA" wp14:editId="05A42832">
+            <wp:extent cx="3240000" cy="400000"/>
+            <wp:effectExtent l="0" t="0" r="0" b="635"/>
+            <wp:docPr id="37" name="Imagen 37" descr="C:\Users\David\Pictures\Screenshots\Captura de pantalla (235).png"/>
+            <wp:cNvGraphicFramePr>
+              <a:graphicFrameLocks xmlns:a="http://schemas.openxmlformats.org/drawingml/2006/main" noChangeAspect="1"/>
+            </wp:cNvGraphicFramePr>
+            <a:graphic xmlns:a="http://schemas.openxmlformats.org/drawingml/2006/main">
+              <a:graphicData uri="http://schemas.openxmlformats.org/drawingml/2006/picture">
+                <pic:pic xmlns:pic="http://schemas.openxmlformats.org/drawingml/2006/picture">
+                  <pic:nvPicPr>
+                    <pic:cNvPr id="0" name="Picture 5" descr="C:\Users\David\Pictures\Screenshots\Captura de pantalla (235).png"/>
+                    <pic:cNvPicPr>
+                      <a:picLocks noChangeAspect="1" noChangeArrowheads="1"/>
+                    </pic:cNvPicPr>
+                  </pic:nvPicPr>
+                  <pic:blipFill rotWithShape="1">
+                    <a:blip r:embed="rId38">
+                      <a:extLst>
+                        <a:ext uri="{28A0092B-C50C-407E-A947-70E740481C1C}">
+                          <a14:useLocalDpi xmlns:a14="http://schemas.microsoft.com/office/drawing/2010/main" val="0"/>
+                        </a:ext>
+                      </a:extLst>
+                    </a:blip>
+                    <a:srcRect l="3044" t="6579" r="2108" b="27632"/>
+                    <a:stretch/>
+                  </pic:blipFill>
+                  <pic:spPr bwMode="auto">
+                    <a:xfrm>
+                      <a:off x="0" y="0"/>
+                      <a:ext cx="3240000" cy="400000"/>
+                    </a:xfrm>
+                    <a:prstGeom prst="rect">
+                      <a:avLst/>
+                    </a:prstGeom>
+                    <a:noFill/>
+                    <a:ln>
+                      <a:noFill/>
+                    </a:ln>
+                    <a:extLst>
+                      <a:ext uri="{53640926-AAD7-44D8-BBD7-CCE9431645EC}">
+                        <a14:shadowObscured xmlns:a14="http://schemas.microsoft.com/office/drawing/2010/main"/>
+                      </a:ext>
+                    </a:extLst>
+                  </pic:spPr>
+                </pic:pic>
+              </a:graphicData>
+            </a:graphic>
+          </wp:inline>
+        </w:drawing>
+      </w:r>
+    </w:p>
+    <w:p>
+      <w:pPr>
+        <w:jc w:val="center"/>
+      </w:pPr>
+      <w:r>
+        <w:rPr>
+          <w:noProof/>
+          <w:lang w:eastAsia="es-MX"/>
+        </w:rPr>
+        <w:drawing>
+          <wp:inline distT="0" distB="0" distL="0" distR="0" wp14:anchorId="05A6AC28" wp14:editId="66273187">
+            <wp:extent cx="4320000" cy="4242480"/>
+            <wp:effectExtent l="0" t="0" r="4445" b="5715"/>
+            <wp:docPr id="38" name="Imagen 38" descr="C:\Users\David\Pictures\Screenshots\Captura de pantalla (238).png"/>
+            <wp:cNvGraphicFramePr>
+              <a:graphicFrameLocks xmlns:a="http://schemas.openxmlformats.org/drawingml/2006/main" noChangeAspect="1"/>
+            </wp:cNvGraphicFramePr>
+            <a:graphic xmlns:a="http://schemas.openxmlformats.org/drawingml/2006/main">
+              <a:graphicData uri="http://schemas.openxmlformats.org/drawingml/2006/picture">
+                <pic:pic xmlns:pic="http://schemas.openxmlformats.org/drawingml/2006/picture">
+                  <pic:nvPicPr>
+                    <pic:cNvPr id="0" name="Picture 7" descr="C:\Users\David\Pictures\Screenshots\Captura de pantalla (238).png"/>
+                    <pic:cNvPicPr>
+                      <a:picLocks noChangeAspect="1" noChangeArrowheads="1"/>
+                    </pic:cNvPicPr>
+                  </pic:nvPicPr>
+                  <pic:blipFill>
+                    <a:blip r:embed="rId39">
+                      <a:extLst>
+                        <a:ext uri="{28A0092B-C50C-407E-A947-70E740481C1C}">
+                          <a14:useLocalDpi xmlns:a14="http://schemas.microsoft.com/office/drawing/2010/main" val="0"/>
+                        </a:ext>
+                      </a:extLst>
+                    </a:blip>
+                    <a:srcRect/>
+                    <a:stretch>
+                      <a:fillRect/>
+                    </a:stretch>
+                  </pic:blipFill>
+                  <pic:spPr bwMode="auto">
+                    <a:xfrm>
+                      <a:off x="0" y="0"/>
+                      <a:ext cx="4320000" cy="4242480"/>
+                    </a:xfrm>
+                    <a:prstGeom prst="rect">
+                      <a:avLst/>
+                    </a:prstGeom>
+                    <a:noFill/>
+                    <a:ln>
+                      <a:noFill/>
+                    </a:ln>
+                  </pic:spPr>
+                </pic:pic>
+              </a:graphicData>
+            </a:graphic>
+          </wp:inline>
+        </w:drawing>
+      </w:r>
+      <w:bookmarkStart w:id="0" w:name="_GoBack"/>
+      <w:bookmarkEnd w:id="0"/>
+    </w:p>
+    <w:p>
+      <w:pPr>
+        <w:pStyle w:val="Prrafodelista"/>
+      </w:pPr>
+    </w:p>
+    <w:p>
+      <w:pPr>
+        <w:pStyle w:val="Prrafodelista"/>
+        <w:numPr>
+          <w:ilvl w:val="0"/>
+          <w:numId w:val="17"/>
+        </w:numPr>
+      </w:pPr>
+      <w:r>
+        <w:t>Un mensaje de confirmación de registro deberá ser mostrado.</w:t>
+      </w:r>
+    </w:p>
+    <w:p>
+      <w:pPr>
+        <w:pStyle w:val="Prrafodelista"/>
+        <w:jc w:val="center"/>
+      </w:pPr>
+      <w:r>
+        <w:rPr>
+          <w:noProof/>
+          <w:lang w:eastAsia="es-MX"/>
+        </w:rPr>
+        <w:lastRenderedPageBreak/>
+        <w:drawing>
+          <wp:inline distT="0" distB="0" distL="0" distR="0" wp14:anchorId="08A3EE53" wp14:editId="13FA974F">
+            <wp:extent cx="4210050" cy="1343025"/>
+            <wp:effectExtent l="0" t="0" r="0" b="9525"/>
+            <wp:docPr id="39" name="Imagen 39"/>
+            <wp:cNvGraphicFramePr>
+              <a:graphicFrameLocks xmlns:a="http://schemas.openxmlformats.org/drawingml/2006/main" noChangeAspect="1"/>
+            </wp:cNvGraphicFramePr>
+            <a:graphic xmlns:a="http://schemas.openxmlformats.org/drawingml/2006/main">
+              <a:graphicData uri="http://schemas.openxmlformats.org/drawingml/2006/picture">
+                <pic:pic xmlns:pic="http://schemas.openxmlformats.org/drawingml/2006/picture">
+                  <pic:nvPicPr>
+                    <pic:cNvPr id="1" name=""/>
+                    <pic:cNvPicPr/>
+                  </pic:nvPicPr>
+                  <pic:blipFill>
+                    <a:blip r:embed="rId40"/>
+                    <a:stretch>
+                      <a:fillRect/>
+                    </a:stretch>
+                  </pic:blipFill>
+                  <pic:spPr>
+                    <a:xfrm>
+                      <a:off x="0" y="0"/>
+                      <a:ext cx="4210050" cy="1343025"/>
+                    </a:xfrm>
+                    <a:prstGeom prst="rect">
+                      <a:avLst/>
+                    </a:prstGeom>
+                  </pic:spPr>
+                </pic:pic>
+              </a:graphicData>
+            </a:graphic>
+          </wp:inline>
+        </w:drawing>
+      </w:r>
+    </w:p>
+    <w:p>
+      <w:pPr>
+        <w:pStyle w:val="Prrafodelista"/>
+        <w:jc w:val="center"/>
+      </w:pPr>
+    </w:p>
+    <w:p>
+      <w:pPr>
+        <w:pStyle w:val="Prrafodelista"/>
+        <w:jc w:val="center"/>
+      </w:pPr>
+    </w:p>
+    <w:p>
+      <w:pPr>
+        <w:pStyle w:val="Prrafodelista"/>
+        <w:jc w:val="center"/>
+      </w:pPr>
+    </w:p>
+    <w:p>
+      <w:pPr>
+        <w:pStyle w:val="Prrafodelista"/>
+        <w:jc w:val="center"/>
+      </w:pPr>
+    </w:p>
+    <w:p>
+      <w:pPr>
+        <w:pStyle w:val="Prrafodelista"/>
+        <w:numPr>
+          <w:ilvl w:val="0"/>
+          <w:numId w:val="17"/>
+        </w:numPr>
+      </w:pPr>
+      <w:r>
+        <w:t>El registro se debe realizar exitosamente con los campos obligatorios cubiertos (el llenar o no llenar los campos opcionales no debe interferir con este proceso)</w:t>
+      </w:r>
+    </w:p>
+    <w:p>
+      <w:pPr>
+        <w:pStyle w:val="Prrafodelista"/>
+      </w:pPr>
+    </w:p>
+    <w:p>
+      <w:pPr>
+        <w:jc w:val="center"/>
+      </w:pPr>
+      <w:r>
+        <w:rPr>
+          <w:noProof/>
+          <w:lang w:eastAsia="es-MX"/>
+        </w:rPr>
+        <w:drawing>
+          <wp:inline distT="0" distB="0" distL="0" distR="0" wp14:anchorId="0F8B6B2C" wp14:editId="729B36AC">
+            <wp:extent cx="3240000" cy="4616794"/>
+            <wp:effectExtent l="0" t="0" r="0" b="0"/>
+            <wp:docPr id="40" name="Imagen 40" descr="C:\Users\David\Pictures\Screenshots\Captura de pantalla (239).png"/>
+            <wp:cNvGraphicFramePr>
+              <a:graphicFrameLocks xmlns:a="http://schemas.openxmlformats.org/drawingml/2006/main" noChangeAspect="1"/>
+            </wp:cNvGraphicFramePr>
+            <a:graphic xmlns:a="http://schemas.openxmlformats.org/drawingml/2006/main">
+              <a:graphicData uri="http://schemas.openxmlformats.org/drawingml/2006/picture">
+                <pic:pic xmlns:pic="http://schemas.openxmlformats.org/drawingml/2006/picture">
+                  <pic:nvPicPr>
+                    <pic:cNvPr id="0" name="Picture 8" descr="C:\Users\David\Pictures\Screenshots\Captura de pantalla (239).png"/>
+                    <pic:cNvPicPr>
+                      <a:picLocks noChangeAspect="1" noChangeArrowheads="1"/>
+                    </pic:cNvPicPr>
+                  </pic:nvPicPr>
+                  <pic:blipFill>
+                    <a:blip r:embed="rId41">
+                      <a:extLst>
+                        <a:ext uri="{28A0092B-C50C-407E-A947-70E740481C1C}">
+                          <a14:useLocalDpi xmlns:a14="http://schemas.microsoft.com/office/drawing/2010/main" val="0"/>
+                        </a:ext>
+                      </a:extLst>
+                    </a:blip>
+                    <a:srcRect/>
+                    <a:stretch>
+                      <a:fillRect/>
+                    </a:stretch>
+                  </pic:blipFill>
+                  <pic:spPr bwMode="auto">
+                    <a:xfrm>
+                      <a:off x="0" y="0"/>
+                      <a:ext cx="3240000" cy="4616794"/>
+                    </a:xfrm>
+                    <a:prstGeom prst="rect">
+                      <a:avLst/>
+                    </a:prstGeom>
+                    <a:noFill/>
+                    <a:ln>
+                      <a:noFill/>
+                    </a:ln>
+                  </pic:spPr>
+                </pic:pic>
+              </a:graphicData>
+            </a:graphic>
+          </wp:inline>
+        </w:drawing>
+      </w:r>
+    </w:p>
+    <w:p>
+      <w:pPr>
+        <w:pStyle w:val="Prrafodelista"/>
+        <w:jc w:val="center"/>
+      </w:pPr>
+    </w:p>
+    <w:p>
+      <w:pPr>
+        <w:pStyle w:val="Prrafodelista"/>
+        <w:jc w:val="center"/>
+      </w:pPr>
+    </w:p>
+    <w:p>
+      <w:pPr>
+        <w:pStyle w:val="Prrafodelista"/>
+        <w:jc w:val="center"/>
+      </w:pPr>
+    </w:p>
+    <w:p>
+      <w:pPr>
+        <w:pStyle w:val="Prrafodelista"/>
+        <w:jc w:val="center"/>
+      </w:pPr>
+    </w:p>
+    <w:p>
+      <w:pPr>
+        <w:jc w:val="center"/>
+      </w:pPr>
+      <w:r>
+        <w:rPr>
+          <w:noProof/>
+          <w:lang w:eastAsia="es-MX"/>
+        </w:rPr>
+        <w:drawing>
+          <wp:inline distT="0" distB="0" distL="0" distR="0" wp14:anchorId="478D4D75" wp14:editId="12E16DC7">
+            <wp:extent cx="3038475" cy="4133850"/>
+            <wp:effectExtent l="0" t="0" r="9525" b="0"/>
+            <wp:docPr id="41" name="Imagen 41"/>
+            <wp:cNvGraphicFramePr>
+              <a:graphicFrameLocks xmlns:a="http://schemas.openxmlformats.org/drawingml/2006/main" noChangeAspect="1"/>
+            </wp:cNvGraphicFramePr>
+            <a:graphic xmlns:a="http://schemas.openxmlformats.org/drawingml/2006/main">
+              <a:graphicData uri="http://schemas.openxmlformats.org/drawingml/2006/picture">
+                <pic:pic xmlns:pic="http://schemas.openxmlformats.org/drawingml/2006/picture">
+                  <pic:nvPicPr>
+                    <pic:cNvPr id="1" name=""/>
+                    <pic:cNvPicPr/>
+                  </pic:nvPicPr>
+                  <pic:blipFill>
+                    <a:blip r:embed="rId42"/>
+                    <a:stretch>
+                      <a:fillRect/>
+                    </a:stretch>
+                  </pic:blipFill>
+                  <pic:spPr>
+                    <a:xfrm>
+                      <a:off x="0" y="0"/>
+                      <a:ext cx="3038475" cy="4133850"/>
+                    </a:xfrm>
+                    <a:prstGeom prst="rect">
+                      <a:avLst/>
+                    </a:prstGeom>
+                  </pic:spPr>
+                </pic:pic>
+              </a:graphicData>
+            </a:graphic>
+          </wp:inline>
+        </w:drawing>
+      </w:r>
+    </w:p>
+    <w:p>
+      <w:pPr>
+        <w:pStyle w:val="Prrafodelista"/>
+      </w:pPr>
+    </w:p>
+    <w:tbl>
+      <w:tblPr>
+        <w:tblStyle w:val="Tablaconcuadrcula1clara-nfasis1"/>
+        <w:tblpPr w:leftFromText="141" w:rightFromText="141" w:vertAnchor="text" w:horzAnchor="margin" w:tblpXSpec="center" w:tblpY="149"/>
+        <w:tblW w:w="0" w:type="auto"/>
+        <w:tblLook w:val="04A0" w:firstRow="1" w:lastRow="0" w:firstColumn="1" w:lastColumn="0" w:noHBand="0" w:noVBand="1"/>
+      </w:tblPr>
+      <w:tblGrid>
+        <w:gridCol w:w="2942"/>
+        <w:gridCol w:w="2943"/>
+        <w:gridCol w:w="2943"/>
+      </w:tblGrid>
+      <w:tr>
+        <w:trPr>
+          <w:cnfStyle w:val="100000000000" w:firstRow="1" w:lastRow="0" w:firstColumn="0" w:lastColumn="0" w:oddVBand="0" w:evenVBand="0" w:oddHBand="0" w:evenHBand="0" w:firstRowFirstColumn="0" w:firstRowLastColumn="0" w:lastRowFirstColumn="0" w:lastRowLastColumn="0"/>
+        </w:trPr>
+        <w:tc>
+          <w:tcPr>
+            <w:cnfStyle w:val="001000000000" w:firstRow="0" w:lastRow="0" w:firstColumn="1" w:lastColumn="0" w:oddVBand="0" w:evenVBand="0" w:oddHBand="0" w:evenHBand="0" w:firstRowFirstColumn="0" w:firstRowLastColumn="0" w:lastRowFirstColumn="0" w:lastRowLastColumn="0"/>
+            <w:tcW w:w="2942" w:type="dxa"/>
+          </w:tcPr>
+          <w:p>
+            <w:pPr>
+              <w:rPr>
+                <w:b w:val="0"/>
+              </w:rPr>
+            </w:pPr>
+            <w:r>
+              <w:rPr>
+                <w:b w:val="0"/>
+              </w:rPr>
+              <w:t>ID</w:t>
+            </w:r>
+          </w:p>
+        </w:tc>
+        <w:tc>
+          <w:tcPr>
+            <w:tcW w:w="2943" w:type="dxa"/>
+          </w:tcPr>
+          <w:p>
+            <w:pPr>
+              <w:cnfStyle w:val="100000000000" w:firstRow="1" w:lastRow="0" w:firstColumn="0" w:lastColumn="0" w:oddVBand="0" w:evenVBand="0" w:oddHBand="0" w:evenHBand="0" w:firstRowFirstColumn="0" w:firstRowLastColumn="0" w:lastRowFirstColumn="0" w:lastRowLastColumn="0"/>
+              <w:rPr>
+                <w:b w:val="0"/>
+              </w:rPr>
+            </w:pPr>
+            <w:r>
+              <w:rPr>
+                <w:b w:val="0"/>
+              </w:rPr>
+              <w:t>GRUPO DE REQUERIMIENTOS</w:t>
+            </w:r>
+          </w:p>
+        </w:tc>
+        <w:tc>
+          <w:tcPr>
+            <w:tcW w:w="2943" w:type="dxa"/>
+          </w:tcPr>
+          <w:p>
+            <w:pPr>
+              <w:cnfStyle w:val="100000000000" w:firstRow="1" w:lastRow="0" w:firstColumn="0" w:lastColumn="0" w:oddVBand="0" w:evenVBand="0" w:oddHBand="0" w:evenHBand="0" w:firstRowFirstColumn="0" w:firstRowLastColumn="0" w:lastRowFirstColumn="0" w:lastRowLastColumn="0"/>
+              <w:rPr>
+                <w:b w:val="0"/>
+              </w:rPr>
+            </w:pPr>
+            <w:r>
+              <w:rPr>
+                <w:b w:val="0"/>
+              </w:rPr>
+              <w:t>RESULTADOS DE LA PRUEBA</w:t>
+            </w:r>
+          </w:p>
+        </w:tc>
+      </w:tr>
+      <w:tr>
+        <w:tc>
+          <w:tcPr>
+            <w:cnfStyle w:val="001000000000" w:firstRow="0" w:lastRow="0" w:firstColumn="1" w:lastColumn="0" w:oddVBand="0" w:evenVBand="0" w:oddHBand="0" w:evenHBand="0" w:firstRowFirstColumn="0" w:firstRowLastColumn="0" w:lastRowFirstColumn="0" w:lastRowLastColumn="0"/>
+            <w:tcW w:w="2942" w:type="dxa"/>
+          </w:tcPr>
+          <w:p>
+            <w:pPr>
+              <w:rPr>
+                <w:b w:val="0"/>
+              </w:rPr>
+            </w:pPr>
+            <w:r>
+              <w:rPr>
+                <w:b w:val="0"/>
+              </w:rPr>
+              <w:t>CABI</w:t>
+            </w:r>
+            <w:r>
+              <w:rPr>
+                <w:b w:val="0"/>
+              </w:rPr>
+              <w:t>_IN_</w:t>
+            </w:r>
+            <w:r>
+              <w:rPr>
+                <w:b w:val="0"/>
+              </w:rPr>
+              <w:t>02</w:t>
+            </w:r>
+          </w:p>
+        </w:tc>
+        <w:tc>
+          <w:tcPr>
+            <w:tcW w:w="2943" w:type="dxa"/>
+          </w:tcPr>
+          <w:p>
+            <w:pPr>
+              <w:pStyle w:val="Prrafodelista"/>
+              <w:numPr>
+                <w:ilvl w:val="0"/>
+                <w:numId w:val="18"/>
+              </w:numPr>
+              <w:cnfStyle w:val="000000000000" w:firstRow="0" w:lastRow="0" w:firstColumn="0" w:lastColumn="0" w:oddVBand="0" w:evenVBand="0" w:oddHBand="0" w:evenHBand="0" w:firstRowFirstColumn="0" w:firstRowLastColumn="0" w:lastRowFirstColumn="0" w:lastRowLastColumn="0"/>
+            </w:pPr>
+            <w:r>
+              <w:t xml:space="preserve">Registrar los datos personales de un </w:t>
+            </w:r>
+            <w:proofErr w:type="gramStart"/>
+            <w:r>
+              <w:t>usuario</w:t>
+            </w:r>
+            <w:proofErr w:type="gramEnd"/>
+            <w:r>
+              <w:t xml:space="preserve"> así como datos básicos de su bicicleta.</w:t>
+            </w:r>
+          </w:p>
+        </w:tc>
+        <w:tc>
+          <w:tcPr>
+            <w:tcW w:w="2943" w:type="dxa"/>
+          </w:tcPr>
+          <w:p>
+            <w:pPr>
+              <w:pStyle w:val="Prrafodelista"/>
+              <w:numPr>
+                <w:ilvl w:val="0"/>
+                <w:numId w:val="18"/>
+              </w:numPr>
+              <w:cnfStyle w:val="000000000000" w:firstRow="0" w:lastRow="0" w:firstColumn="0" w:lastColumn="0" w:oddVBand="0" w:evenVBand="0" w:oddHBand="0" w:evenHBand="0" w:firstRowFirstColumn="0" w:firstRowLastColumn="0" w:lastRowFirstColumn="0" w:lastRowLastColumn="0"/>
+            </w:pPr>
+            <w:r>
+              <w:t>Después de registrar un usuario de manera correcta el botón verde de registrar usuario se sigue mostrando, además, aparece un botón de color azul que indica registrar otro usuario que lo que hace es limpiar el formulario para ingresar datos nuevos.</w:t>
+            </w:r>
+          </w:p>
+          <w:p>
+            <w:pPr>
+              <w:pStyle w:val="Prrafodelista"/>
+              <w:cnfStyle w:val="000000000000" w:firstRow="0" w:lastRow="0" w:firstColumn="0" w:lastColumn="0" w:oddVBand="0" w:evenVBand="0" w:oddHBand="0" w:evenHBand="0" w:firstRowFirstColumn="0" w:firstRowLastColumn="0" w:lastRowFirstColumn="0" w:lastRowLastColumn="0"/>
+            </w:pPr>
+            <w:r>
+              <w:lastRenderedPageBreak/>
+              <w:t xml:space="preserve">Se debe elegir si delegar la función de limpiar el formulario al botón verde o quitarlo en el momento que aparece el botón azul. </w:t>
+            </w:r>
+          </w:p>
+          <w:p>
+            <w:pPr>
+              <w:cnfStyle w:val="000000000000" w:firstRow="0" w:lastRow="0" w:firstColumn="0" w:lastColumn="0" w:oddVBand="0" w:evenVBand="0" w:oddHBand="0" w:evenHBand="0" w:firstRowFirstColumn="0" w:firstRowLastColumn="0" w:lastRowFirstColumn="0" w:lastRowLastColumn="0"/>
+            </w:pPr>
+          </w:p>
+        </w:tc>
+      </w:tr>
+    </w:tbl>
+    <w:p>
+      <w:pPr>
+        <w:pStyle w:val="Prrafodelista"/>
+      </w:pPr>
+    </w:p>
+    <w:p/>
+    <w:p>
+      <w:pPr>
+        <w:pStyle w:val="Prrafodelista"/>
+      </w:pPr>
+    </w:p>
+    <w:p>
+      <w:pPr>
+        <w:rPr>
+          <w:sz w:val="28"/>
+        </w:rPr>
+      </w:pPr>
+    </w:p>
+    <w:p>
+      <w:pPr>
+        <w:rPr>
+          <w:sz w:val="28"/>
+        </w:rPr>
+      </w:pPr>
+      <w:r>
+        <w:rPr>
+          <w:sz w:val="28"/>
+        </w:rPr>
+        <w:t xml:space="preserve">Actualizar información de un usuario </w:t>
+      </w:r>
+    </w:p>
+    <w:tbl>
+      <w:tblPr>
+        <w:tblStyle w:val="Tablaconcuadrcula1clara-nfasis1"/>
+        <w:tblW w:w="0" w:type="auto"/>
+        <w:jc w:val="center"/>
+        <w:tblLook w:val="04A0" w:firstRow="1" w:lastRow="0" w:firstColumn="1" w:lastColumn="0" w:noHBand="0" w:noVBand="1"/>
+      </w:tblPr>
+      <w:tblGrid>
+        <w:gridCol w:w="4414"/>
+        <w:gridCol w:w="4414"/>
+      </w:tblGrid>
+      <w:tr>
+        <w:trPr>
+          <w:cnfStyle w:val="100000000000" w:firstRow="1" w:lastRow="0" w:firstColumn="0" w:lastColumn="0" w:oddVBand="0" w:evenVBand="0" w:oddHBand="0" w:evenHBand="0" w:firstRowFirstColumn="0" w:firstRowLastColumn="0" w:lastRowFirstColumn="0" w:lastRowLastColumn="0"/>
+          <w:jc w:val="center"/>
+        </w:trPr>
+        <w:tc>
+          <w:tcPr>
+            <w:cnfStyle w:val="001000000000" w:firstRow="0" w:lastRow="0" w:firstColumn="1" w:lastColumn="0" w:oddVBand="0" w:evenVBand="0" w:oddHBand="0" w:evenHBand="0" w:firstRowFirstColumn="0" w:firstRowLastColumn="0" w:lastRowFirstColumn="0" w:lastRowLastColumn="0"/>
+            <w:tcW w:w="8828" w:type="dxa"/>
+            <w:gridSpan w:val="2"/>
+          </w:tcPr>
+          <w:p>
+            <w:pPr>
+              <w:rPr>
+                <w:b w:val="0"/>
+              </w:rPr>
+            </w:pPr>
+            <w:r>
+              <w:rPr>
+                <w:b w:val="0"/>
+              </w:rPr>
+              <w:t xml:space="preserve">NOMBRE                  Pruebas </w:t>
+            </w:r>
+            <w:r>
+              <w:rPr>
+                <w:b w:val="0"/>
+              </w:rPr>
+              <w:t>de Integración</w:t>
+            </w:r>
+            <w:r>
+              <w:rPr>
+                <w:b w:val="0"/>
+              </w:rPr>
+              <w:t xml:space="preserve">           IDENT</w:t>
+            </w:r>
+            <w:r>
+              <w:rPr>
+                <w:b w:val="0"/>
+              </w:rPr>
+              <w:t>IFICADOR                  CABI03</w:t>
+            </w:r>
+          </w:p>
+        </w:tc>
+      </w:tr>
+      <w:tr>
+        <w:trPr>
+          <w:jc w:val="center"/>
+        </w:trPr>
+        <w:tc>
+          <w:tcPr>
+            <w:cnfStyle w:val="001000000000" w:firstRow="0" w:lastRow="0" w:firstColumn="1" w:lastColumn="0" w:oddVBand="0" w:evenVBand="0" w:oddHBand="0" w:evenHBand="0" w:firstRowFirstColumn="0" w:firstRowLastColumn="0" w:lastRowFirstColumn="0" w:lastRowLastColumn="0"/>
+            <w:tcW w:w="4414" w:type="dxa"/>
+          </w:tcPr>
+          <w:p>
+            <w:pPr>
+              <w:rPr>
+                <w:b w:val="0"/>
+              </w:rPr>
+            </w:pPr>
+            <w:r>
+              <w:rPr>
+                <w:b w:val="0"/>
+              </w:rPr>
+              <w:t xml:space="preserve">Actividad </w:t>
+            </w:r>
+          </w:p>
+        </w:tc>
+        <w:tc>
+          <w:tcPr>
+            <w:tcW w:w="4414" w:type="dxa"/>
+          </w:tcPr>
+          <w:p>
+            <w:pPr>
+              <w:cnfStyle w:val="000000000000" w:firstRow="0" w:lastRow="0" w:firstColumn="0" w:lastColumn="0" w:oddVBand="0" w:evenVBand="0" w:oddHBand="0" w:evenHBand="0" w:firstRowFirstColumn="0" w:firstRowLastColumn="0" w:lastRowFirstColumn="0" w:lastRowLastColumn="0"/>
+            </w:pPr>
+            <w:r>
+              <w:t>Validar la correcta modificación de datos personales de los usuarios</w:t>
+            </w:r>
+          </w:p>
+        </w:tc>
+      </w:tr>
+      <w:tr>
+        <w:trPr>
+          <w:jc w:val="center"/>
+        </w:trPr>
+        <w:tc>
+          <w:tcPr>
+            <w:cnfStyle w:val="001000000000" w:firstRow="0" w:lastRow="0" w:firstColumn="1" w:lastColumn="0" w:oddVBand="0" w:evenVBand="0" w:oddHBand="0" w:evenHBand="0" w:firstRowFirstColumn="0" w:firstRowLastColumn="0" w:lastRowFirstColumn="0" w:lastRowLastColumn="0"/>
+            <w:tcW w:w="4414" w:type="dxa"/>
+          </w:tcPr>
+          <w:p>
+            <w:pPr>
+              <w:rPr>
+                <w:b w:val="0"/>
+              </w:rPr>
+            </w:pPr>
+            <w:r>
+              <w:rPr>
+                <w:b w:val="0"/>
+              </w:rPr>
+              <w:t>Métodos o Herramientas</w:t>
+            </w:r>
+          </w:p>
+        </w:tc>
+        <w:tc>
+          <w:tcPr>
+            <w:tcW w:w="4414" w:type="dxa"/>
+          </w:tcPr>
+          <w:p>
+            <w:pPr>
+              <w:cnfStyle w:val="000000000000" w:firstRow="0" w:lastRow="0" w:firstColumn="0" w:lastColumn="0" w:oddVBand="0" w:evenVBand="0" w:oddHBand="0" w:evenHBand="0" w:firstRowFirstColumn="0" w:firstRowLastColumn="0" w:lastRowFirstColumn="0" w:lastRowLastColumn="0"/>
+            </w:pPr>
+            <w:r>
+              <w:t>Navegador web Google Chrome</w:t>
+            </w:r>
+          </w:p>
+        </w:tc>
+      </w:tr>
+      <w:tr>
+        <w:trPr>
+          <w:jc w:val="center"/>
+        </w:trPr>
+        <w:tc>
+          <w:tcPr>
+            <w:cnfStyle w:val="001000000000" w:firstRow="0" w:lastRow="0" w:firstColumn="1" w:lastColumn="0" w:oddVBand="0" w:evenVBand="0" w:oddHBand="0" w:evenHBand="0" w:firstRowFirstColumn="0" w:firstRowLastColumn="0" w:lastRowFirstColumn="0" w:lastRowLastColumn="0"/>
+            <w:tcW w:w="4414" w:type="dxa"/>
+          </w:tcPr>
+          <w:p>
+            <w:pPr>
+              <w:rPr>
+                <w:b w:val="0"/>
+              </w:rPr>
+            </w:pPr>
+            <w:r>
+              <w:rPr>
+                <w:b w:val="0"/>
+              </w:rPr>
+              <w:t>Entregables</w:t>
+            </w:r>
+          </w:p>
+        </w:tc>
+        <w:tc>
+          <w:tcPr>
+            <w:tcW w:w="4414" w:type="dxa"/>
+          </w:tcPr>
+          <w:p>
+            <w:pPr>
+              <w:cnfStyle w:val="000000000000" w:firstRow="0" w:lastRow="0" w:firstColumn="0" w:lastColumn="0" w:oddVBand="0" w:evenVBand="0" w:oddHBand="0" w:evenHBand="0" w:firstRowFirstColumn="0" w:firstRowLastColumn="0" w:lastRowFirstColumn="0" w:lastRowLastColumn="0"/>
+            </w:pPr>
+            <w:r>
+              <w:t>Informe generado en donde se indica si se 0ene un correcto funcionamiento o no. Formato de realización de prueba de integración</w:t>
+            </w:r>
+          </w:p>
+        </w:tc>
+      </w:tr>
+    </w:tbl>
+    <w:p/>
+    <w:p>
+      <w:pPr>
+        <w:pStyle w:val="Prrafodelista"/>
+        <w:numPr>
+          <w:ilvl w:val="0"/>
+          <w:numId w:val="17"/>
+        </w:numPr>
+      </w:pPr>
+      <w:r>
+        <w:t xml:space="preserve">Se debe permitir ver todos los usuarios </w:t>
+      </w:r>
+      <w:proofErr w:type="gramStart"/>
+      <w:r>
+        <w:t>registrados</w:t>
+      </w:r>
+      <w:proofErr w:type="gramEnd"/>
+      <w:r>
+        <w:t xml:space="preserve"> así como realizar una búsqueda específica.</w:t>
+      </w:r>
+    </w:p>
+    <w:p>
+      <w:pPr>
+        <w:pStyle w:val="Prrafodelista"/>
+      </w:pPr>
+      <w:r>
+        <w:rPr>
+          <w:noProof/>
+          <w:lang w:eastAsia="es-MX"/>
+        </w:rPr>
+        <w:drawing>
+          <wp:inline distT="0" distB="0" distL="0" distR="0" wp14:anchorId="6D3D30D3" wp14:editId="5F86FE12">
+            <wp:extent cx="5612130" cy="2532380"/>
+            <wp:effectExtent l="0" t="0" r="7620" b="1270"/>
+            <wp:docPr id="42" name="Imagen 42"/>
+            <wp:cNvGraphicFramePr>
+              <a:graphicFrameLocks xmlns:a="http://schemas.openxmlformats.org/drawingml/2006/main" noChangeAspect="1"/>
+            </wp:cNvGraphicFramePr>
+            <a:graphic xmlns:a="http://schemas.openxmlformats.org/drawingml/2006/main">
+              <a:graphicData uri="http://schemas.openxmlformats.org/drawingml/2006/picture">
+                <pic:pic xmlns:pic="http://schemas.openxmlformats.org/drawingml/2006/picture">
+                  <pic:nvPicPr>
+                    <pic:cNvPr id="1" name=""/>
+                    <pic:cNvPicPr/>
+                  </pic:nvPicPr>
+                  <pic:blipFill>
+                    <a:blip r:embed="rId43"/>
+                    <a:stretch>
+                      <a:fillRect/>
+                    </a:stretch>
+                  </pic:blipFill>
+                  <pic:spPr>
+                    <a:xfrm>
+                      <a:off x="0" y="0"/>
+                      <a:ext cx="5612130" cy="2532380"/>
+                    </a:xfrm>
+                    <a:prstGeom prst="rect">
+                      <a:avLst/>
+                    </a:prstGeom>
+                  </pic:spPr>
+                </pic:pic>
+              </a:graphicData>
+            </a:graphic>
+          </wp:inline>
+        </w:drawing>
+      </w:r>
+    </w:p>
+    <w:p/>
+    <w:p>
+      <w:pPr>
+        <w:pStyle w:val="Prrafodelista"/>
+        <w:numPr>
+          <w:ilvl w:val="0"/>
+          <w:numId w:val="17"/>
+        </w:numPr>
+      </w:pPr>
+      <w:r>
+        <w:t>Validación de campos obligatorios (se informará al no llenar un campo obligatorio).</w:t>
+      </w:r>
+    </w:p>
+    <w:p>
+      <w:pPr>
+        <w:ind w:left="360"/>
+        <w:jc w:val="center"/>
+      </w:pPr>
+      <w:r>
+        <w:rPr>
+          <w:noProof/>
+          <w:lang w:eastAsia="es-MX"/>
+        </w:rPr>
+        <w:lastRenderedPageBreak/>
+        <w:drawing>
+          <wp:inline distT="0" distB="0" distL="0" distR="0" wp14:anchorId="58CDD646" wp14:editId="6BA21E2F">
+            <wp:extent cx="4466724" cy="2828925"/>
+            <wp:effectExtent l="0" t="0" r="0" b="0"/>
+            <wp:docPr id="43" name="Imagen 43" descr="C:\Users\David\Pictures\Screenshots\Captura de pantalla (240).png"/>
+            <wp:cNvGraphicFramePr>
+              <a:graphicFrameLocks xmlns:a="http://schemas.openxmlformats.org/drawingml/2006/main" noChangeAspect="1"/>
+            </wp:cNvGraphicFramePr>
+            <a:graphic xmlns:a="http://schemas.openxmlformats.org/drawingml/2006/main">
+              <a:graphicData uri="http://schemas.openxmlformats.org/drawingml/2006/picture">
+                <pic:pic xmlns:pic="http://schemas.openxmlformats.org/drawingml/2006/picture">
+                  <pic:nvPicPr>
+                    <pic:cNvPr id="0" name="Picture 10" descr="C:\Users\David\Pictures\Screenshots\Captura de pantalla (240).png"/>
+                    <pic:cNvPicPr>
+                      <a:picLocks noChangeAspect="1" noChangeArrowheads="1"/>
+                    </pic:cNvPicPr>
+                  </pic:nvPicPr>
+                  <pic:blipFill>
+                    <a:blip r:embed="rId44">
+                      <a:extLst>
+                        <a:ext uri="{28A0092B-C50C-407E-A947-70E740481C1C}">
+                          <a14:useLocalDpi xmlns:a14="http://schemas.microsoft.com/office/drawing/2010/main" val="0"/>
+                        </a:ext>
+                      </a:extLst>
+                    </a:blip>
+                    <a:srcRect/>
+                    <a:stretch>
+                      <a:fillRect/>
+                    </a:stretch>
+                  </pic:blipFill>
+                  <pic:spPr bwMode="auto">
+                    <a:xfrm>
+                      <a:off x="0" y="0"/>
+                      <a:ext cx="4470671" cy="2831425"/>
+                    </a:xfrm>
+                    <a:prstGeom prst="rect">
+                      <a:avLst/>
+                    </a:prstGeom>
+                    <a:noFill/>
+                    <a:ln>
+                      <a:noFill/>
+                    </a:ln>
+                  </pic:spPr>
+                </pic:pic>
+              </a:graphicData>
+            </a:graphic>
+          </wp:inline>
+        </w:drawing>
+      </w:r>
+    </w:p>
+    <w:p>
+      <w:pPr>
+        <w:pStyle w:val="Prrafodelista"/>
+        <w:jc w:val="center"/>
+      </w:pPr>
+    </w:p>
+    <w:p>
+      <w:pPr>
+        <w:pStyle w:val="Prrafodelista"/>
+        <w:jc w:val="center"/>
+      </w:pPr>
+    </w:p>
+    <w:p>
+      <w:pPr>
+        <w:pStyle w:val="Prrafodelista"/>
+        <w:jc w:val="center"/>
+      </w:pPr>
+    </w:p>
+    <w:p>
+      <w:pPr>
+        <w:pStyle w:val="Prrafodelista"/>
+        <w:jc w:val="center"/>
+      </w:pPr>
+    </w:p>
+    <w:p>
+      <w:pPr>
+        <w:pStyle w:val="Prrafodelista"/>
+        <w:jc w:val="center"/>
+      </w:pPr>
+    </w:p>
+    <w:p>
+      <w:pPr>
+        <w:pStyle w:val="Prrafodelista"/>
+        <w:jc w:val="center"/>
+      </w:pPr>
+    </w:p>
+    <w:p>
+      <w:pPr>
+        <w:pStyle w:val="Prrafodelista"/>
+        <w:jc w:val="center"/>
+      </w:pPr>
+    </w:p>
+    <w:p>
+      <w:pPr>
+        <w:pStyle w:val="Prrafodelista"/>
+        <w:jc w:val="center"/>
+      </w:pPr>
+    </w:p>
+    <w:p>
+      <w:pPr>
+        <w:pStyle w:val="Prrafodelista"/>
+        <w:jc w:val="center"/>
+      </w:pPr>
+    </w:p>
+    <w:p>
+      <w:pPr>
+        <w:pStyle w:val="Prrafodelista"/>
+        <w:numPr>
+          <w:ilvl w:val="0"/>
+          <w:numId w:val="17"/>
+        </w:numPr>
+      </w:pPr>
+      <w:r>
+        <w:t>Verificación de actualización correcta.</w:t>
+      </w:r>
+    </w:p>
+    <w:p>
+      <w:pPr>
+        <w:pStyle w:val="Prrafodelista"/>
+        <w:jc w:val="center"/>
+      </w:pPr>
+      <w:r>
+        <w:rPr>
+          <w:noProof/>
+          <w:lang w:eastAsia="es-MX"/>
+        </w:rPr>
+        <w:drawing>
+          <wp:inline distT="0" distB="0" distL="0" distR="0" wp14:anchorId="456CDA59" wp14:editId="7C016A1C">
+            <wp:extent cx="3464908" cy="981075"/>
+            <wp:effectExtent l="0" t="0" r="2540" b="0"/>
+            <wp:docPr id="49" name="Imagen 49"/>
+            <wp:cNvGraphicFramePr>
+              <a:graphicFrameLocks xmlns:a="http://schemas.openxmlformats.org/drawingml/2006/main" noChangeAspect="1"/>
+            </wp:cNvGraphicFramePr>
+            <a:graphic xmlns:a="http://schemas.openxmlformats.org/drawingml/2006/main">
+              <a:graphicData uri="http://schemas.openxmlformats.org/drawingml/2006/picture">
+                <pic:pic xmlns:pic="http://schemas.openxmlformats.org/drawingml/2006/picture">
+                  <pic:nvPicPr>
+                    <pic:cNvPr id="1" name=""/>
+                    <pic:cNvPicPr/>
+                  </pic:nvPicPr>
+                  <pic:blipFill>
+                    <a:blip r:embed="rId45"/>
+                    <a:stretch>
+                      <a:fillRect/>
+                    </a:stretch>
+                  </pic:blipFill>
+                  <pic:spPr>
+                    <a:xfrm>
+                      <a:off x="0" y="0"/>
+                      <a:ext cx="3468218" cy="982012"/>
+                    </a:xfrm>
+                    <a:prstGeom prst="rect">
+                      <a:avLst/>
+                    </a:prstGeom>
+                  </pic:spPr>
+                </pic:pic>
+              </a:graphicData>
+            </a:graphic>
+          </wp:inline>
+        </w:drawing>
+      </w:r>
+    </w:p>
+    <w:p>
+      <w:pPr>
+        <w:jc w:val="center"/>
+      </w:pPr>
+      <w:r>
+        <w:rPr>
+          <w:noProof/>
+          <w:lang w:eastAsia="es-MX"/>
+        </w:rPr>
+        <w:lastRenderedPageBreak/>
+        <w:drawing>
+          <wp:inline distT="0" distB="0" distL="0" distR="0" wp14:anchorId="5D50B5F2" wp14:editId="7C60F5D4">
+            <wp:extent cx="4705701" cy="2876550"/>
+            <wp:effectExtent l="0" t="0" r="0" b="0"/>
+            <wp:docPr id="50" name="Imagen 50" descr="C:\Users\David\Pictures\Screenshots\Captura de pantalla (241).png"/>
+            <wp:cNvGraphicFramePr>
+              <a:graphicFrameLocks xmlns:a="http://schemas.openxmlformats.org/drawingml/2006/main" noChangeAspect="1"/>
+            </wp:cNvGraphicFramePr>
+            <a:graphic xmlns:a="http://schemas.openxmlformats.org/drawingml/2006/main">
+              <a:graphicData uri="http://schemas.openxmlformats.org/drawingml/2006/picture">
+                <pic:pic xmlns:pic="http://schemas.openxmlformats.org/drawingml/2006/picture">
+                  <pic:nvPicPr>
+                    <pic:cNvPr id="0" name="Picture 11" descr="C:\Users\David\Pictures\Screenshots\Captura de pantalla (241).png"/>
+                    <pic:cNvPicPr>
+                      <a:picLocks noChangeAspect="1" noChangeArrowheads="1"/>
+                    </pic:cNvPicPr>
+                  </pic:nvPicPr>
+                  <pic:blipFill>
+                    <a:blip r:embed="rId46">
+                      <a:extLst>
+                        <a:ext uri="{28A0092B-C50C-407E-A947-70E740481C1C}">
+                          <a14:useLocalDpi xmlns:a14="http://schemas.microsoft.com/office/drawing/2010/main" val="0"/>
+                        </a:ext>
+                      </a:extLst>
+                    </a:blip>
+                    <a:srcRect/>
+                    <a:stretch>
+                      <a:fillRect/>
+                    </a:stretch>
+                  </pic:blipFill>
+                  <pic:spPr bwMode="auto">
+                    <a:xfrm>
+                      <a:off x="0" y="0"/>
+                      <a:ext cx="4708921" cy="2878519"/>
+                    </a:xfrm>
+                    <a:prstGeom prst="rect">
+                      <a:avLst/>
+                    </a:prstGeom>
+                    <a:noFill/>
+                    <a:ln>
+                      <a:noFill/>
+                    </a:ln>
+                  </pic:spPr>
+                </pic:pic>
+              </a:graphicData>
+            </a:graphic>
+          </wp:inline>
+        </w:drawing>
+      </w:r>
+    </w:p>
+    <w:p>
+      <w:pPr>
+        <w:jc w:val="center"/>
+      </w:pPr>
+      <w:r>
+        <w:rPr>
+          <w:noProof/>
+          <w:lang w:eastAsia="es-MX"/>
+        </w:rPr>
+        <w:drawing>
+          <wp:inline distT="0" distB="0" distL="0" distR="0" wp14:anchorId="2EC3BBF4" wp14:editId="260E55E3">
+            <wp:extent cx="5612130" cy="378460"/>
+            <wp:effectExtent l="0" t="0" r="7620" b="2540"/>
+            <wp:docPr id="51" name="Imagen 51"/>
+            <wp:cNvGraphicFramePr>
+              <a:graphicFrameLocks xmlns:a="http://schemas.openxmlformats.org/drawingml/2006/main" noChangeAspect="1"/>
+            </wp:cNvGraphicFramePr>
+            <a:graphic xmlns:a="http://schemas.openxmlformats.org/drawingml/2006/main">
+              <a:graphicData uri="http://schemas.openxmlformats.org/drawingml/2006/picture">
+                <pic:pic xmlns:pic="http://schemas.openxmlformats.org/drawingml/2006/picture">
+                  <pic:nvPicPr>
+                    <pic:cNvPr id="1" name=""/>
+                    <pic:cNvPicPr/>
+                  </pic:nvPicPr>
+                  <pic:blipFill>
+                    <a:blip r:embed="rId47"/>
+                    <a:stretch>
+                      <a:fillRect/>
+                    </a:stretch>
+                  </pic:blipFill>
+                  <pic:spPr>
+                    <a:xfrm>
+                      <a:off x="0" y="0"/>
+                      <a:ext cx="5612130" cy="378460"/>
+                    </a:xfrm>
+                    <a:prstGeom prst="rect">
+                      <a:avLst/>
+                    </a:prstGeom>
+                  </pic:spPr>
+                </pic:pic>
+              </a:graphicData>
+            </a:graphic>
+          </wp:inline>
+        </w:drawing>
+      </w:r>
+    </w:p>
+    <w:p>
+      <w:pPr>
+        <w:pStyle w:val="Prrafodelista"/>
+      </w:pPr>
+    </w:p>
+    <w:tbl>
+      <w:tblPr>
+        <w:tblStyle w:val="Tablaconcuadrcula1clara-nfasis1"/>
+        <w:tblW w:w="0" w:type="auto"/>
+        <w:jc w:val="center"/>
+        <w:tblLook w:val="04A0" w:firstRow="1" w:lastRow="0" w:firstColumn="1" w:lastColumn="0" w:noHBand="0" w:noVBand="1"/>
+      </w:tblPr>
+      <w:tblGrid>
+        <w:gridCol w:w="2942"/>
+        <w:gridCol w:w="2943"/>
+        <w:gridCol w:w="2943"/>
+      </w:tblGrid>
+      <w:tr>
+        <w:trPr>
+          <w:cnfStyle w:val="100000000000" w:firstRow="1" w:lastRow="0" w:firstColumn="0" w:lastColumn="0" w:oddVBand="0" w:evenVBand="0" w:oddHBand="0" w:evenHBand="0" w:firstRowFirstColumn="0" w:firstRowLastColumn="0" w:lastRowFirstColumn="0" w:lastRowLastColumn="0"/>
+          <w:jc w:val="center"/>
+        </w:trPr>
+        <w:tc>
+          <w:tcPr>
+            <w:cnfStyle w:val="001000000000" w:firstRow="0" w:lastRow="0" w:firstColumn="1" w:lastColumn="0" w:oddVBand="0" w:evenVBand="0" w:oddHBand="0" w:evenHBand="0" w:firstRowFirstColumn="0" w:firstRowLastColumn="0" w:lastRowFirstColumn="0" w:lastRowLastColumn="0"/>
+            <w:tcW w:w="2942" w:type="dxa"/>
+          </w:tcPr>
+          <w:p>
+            <w:pPr>
+              <w:rPr>
+                <w:b w:val="0"/>
+              </w:rPr>
+            </w:pPr>
+            <w:r>
+              <w:rPr>
+                <w:b w:val="0"/>
+              </w:rPr>
+              <w:t>ID</w:t>
+            </w:r>
+          </w:p>
+        </w:tc>
+        <w:tc>
+          <w:tcPr>
+            <w:tcW w:w="2943" w:type="dxa"/>
+          </w:tcPr>
+          <w:p>
+            <w:pPr>
+              <w:cnfStyle w:val="100000000000" w:firstRow="1" w:lastRow="0" w:firstColumn="0" w:lastColumn="0" w:oddVBand="0" w:evenVBand="0" w:oddHBand="0" w:evenHBand="0" w:firstRowFirstColumn="0" w:firstRowLastColumn="0" w:lastRowFirstColumn="0" w:lastRowLastColumn="0"/>
+              <w:rPr>
+                <w:b w:val="0"/>
+              </w:rPr>
+            </w:pPr>
+            <w:r>
+              <w:rPr>
+                <w:b w:val="0"/>
+              </w:rPr>
+              <w:t>GRUPO DE REQUERIMIENTOS</w:t>
+            </w:r>
+          </w:p>
+        </w:tc>
+        <w:tc>
+          <w:tcPr>
+            <w:tcW w:w="2943" w:type="dxa"/>
+          </w:tcPr>
+          <w:p>
+            <w:pPr>
+              <w:cnfStyle w:val="100000000000" w:firstRow="1" w:lastRow="0" w:firstColumn="0" w:lastColumn="0" w:oddVBand="0" w:evenVBand="0" w:oddHBand="0" w:evenHBand="0" w:firstRowFirstColumn="0" w:firstRowLastColumn="0" w:lastRowFirstColumn="0" w:lastRowLastColumn="0"/>
+              <w:rPr>
+                <w:b w:val="0"/>
+              </w:rPr>
+            </w:pPr>
+            <w:r>
+              <w:rPr>
+                <w:b w:val="0"/>
+              </w:rPr>
+              <w:t>RESULTADOS DE LA PRUEBA</w:t>
+            </w:r>
+          </w:p>
+        </w:tc>
+      </w:tr>
+      <w:tr>
+        <w:trPr>
+          <w:jc w:val="center"/>
+        </w:trPr>
+        <w:tc>
+          <w:tcPr>
+            <w:cnfStyle w:val="001000000000" w:firstRow="0" w:lastRow="0" w:firstColumn="1" w:lastColumn="0" w:oddVBand="0" w:evenVBand="0" w:oddHBand="0" w:evenHBand="0" w:firstRowFirstColumn="0" w:firstRowLastColumn="0" w:lastRowFirstColumn="0" w:lastRowLastColumn="0"/>
+            <w:tcW w:w="2942" w:type="dxa"/>
+          </w:tcPr>
+          <w:p>
+            <w:pPr>
+              <w:rPr>
+                <w:b w:val="0"/>
+              </w:rPr>
+            </w:pPr>
+            <w:r>
+              <w:rPr>
+                <w:b w:val="0"/>
+              </w:rPr>
+              <w:t>CABI_IN_03</w:t>
+            </w:r>
+          </w:p>
+        </w:tc>
+        <w:tc>
+          <w:tcPr>
+            <w:tcW w:w="2943" w:type="dxa"/>
+          </w:tcPr>
+          <w:p>
+            <w:pPr>
+              <w:pStyle w:val="Prrafodelista"/>
+              <w:numPr>
+                <w:ilvl w:val="0"/>
+                <w:numId w:val="18"/>
+              </w:numPr>
+              <w:cnfStyle w:val="000000000000" w:firstRow="0" w:lastRow="0" w:firstColumn="0" w:lastColumn="0" w:oddVBand="0" w:evenVBand="0" w:oddHBand="0" w:evenHBand="0" w:firstRowFirstColumn="0" w:firstRowLastColumn="0" w:lastRowFirstColumn="0" w:lastRowLastColumn="0"/>
+            </w:pPr>
+            <w:r>
+              <w:t>Contar con los datos de los usuarios de manera accesible y poder realizar cambios sobre los mismos</w:t>
+            </w:r>
+          </w:p>
+        </w:tc>
+        <w:tc>
+          <w:tcPr>
+            <w:tcW w:w="2943" w:type="dxa"/>
+          </w:tcPr>
+          <w:p>
+            <w:pPr>
+              <w:pStyle w:val="Prrafodelista"/>
+              <w:numPr>
+                <w:ilvl w:val="0"/>
+                <w:numId w:val="18"/>
+              </w:numPr>
+              <w:cnfStyle w:val="000000000000" w:firstRow="0" w:lastRow="0" w:firstColumn="0" w:lastColumn="0" w:oddVBand="0" w:evenVBand="0" w:oddHBand="0" w:evenHBand="0" w:firstRowFirstColumn="0" w:firstRowLastColumn="0" w:lastRowFirstColumn="0" w:lastRowLastColumn="0"/>
+            </w:pPr>
+            <w:r>
+              <w:t>La actualización de datos se hace de una manera correcta.</w:t>
+            </w:r>
+          </w:p>
+          <w:p>
+            <w:pPr>
+              <w:pStyle w:val="Prrafodelista"/>
+              <w:numPr>
+                <w:ilvl w:val="0"/>
+                <w:numId w:val="18"/>
+              </w:numPr>
+              <w:cnfStyle w:val="000000000000" w:firstRow="0" w:lastRow="0" w:firstColumn="0" w:lastColumn="0" w:oddVBand="0" w:evenVBand="0" w:oddHBand="0" w:evenHBand="0" w:firstRowFirstColumn="0" w:firstRowLastColumn="0" w:lastRowFirstColumn="0" w:lastRowLastColumn="0"/>
+            </w:pPr>
+            <w:r>
+              <w:t>El cambio de datos se refleja inmediatamente.</w:t>
+            </w:r>
+          </w:p>
+          <w:p>
+            <w:pPr>
+              <w:pStyle w:val="Prrafodelista"/>
+              <w:numPr>
+                <w:ilvl w:val="0"/>
+                <w:numId w:val="18"/>
+              </w:numPr>
+              <w:cnfStyle w:val="000000000000" w:firstRow="0" w:lastRow="0" w:firstColumn="0" w:lastColumn="0" w:oddVBand="0" w:evenVBand="0" w:oddHBand="0" w:evenHBand="0" w:firstRowFirstColumn="0" w:firstRowLastColumn="0" w:lastRowFirstColumn="0" w:lastRowLastColumn="0"/>
+            </w:pPr>
+            <w:r>
+              <w:t>La visualización de los datos es muy legible y fácil de identificar.</w:t>
+            </w:r>
+          </w:p>
+        </w:tc>
+      </w:tr>
+    </w:tbl>
+    <w:p>
+      <w:pPr>
+        <w:pStyle w:val="Prrafodelista"/>
+      </w:pPr>
     </w:p>
     <w:p/>
     <w:sectPr>
@@ -14283,6 +16388,119 @@
     </w:lvl>
   </w:abstractNum>
   <w:abstractNum w:abstractNumId="2" w15:restartNumberingAfterBreak="0">
+    <w:nsid w:val="29D87C14"/>
+    <w:multiLevelType w:val="hybridMultilevel"/>
+    <w:tmpl w:val="40069D00"/>
+    <w:lvl w:ilvl="0" w:tplc="080A0001">
+      <w:start w:val="1"/>
+      <w:numFmt w:val="bullet"/>
+      <w:lvlText w:val=""/>
+      <w:lvlJc w:val="left"/>
+      <w:pPr>
+        <w:ind w:left="720" w:hanging="360"/>
+      </w:pPr>
+      <w:rPr>
+        <w:rFonts w:ascii="Symbol" w:hAnsi="Symbol" w:hint="default"/>
+      </w:rPr>
+    </w:lvl>
+    <w:lvl w:ilvl="1" w:tplc="080A0003" w:tentative="1">
+      <w:start w:val="1"/>
+      <w:numFmt w:val="bullet"/>
+      <w:lvlText w:val="o"/>
+      <w:lvlJc w:val="left"/>
+      <w:pPr>
+        <w:ind w:left="1440" w:hanging="360"/>
+      </w:pPr>
+      <w:rPr>
+        <w:rFonts w:ascii="Courier New" w:hAnsi="Courier New" w:cs="Courier New" w:hint="default"/>
+      </w:rPr>
+    </w:lvl>
+    <w:lvl w:ilvl="2" w:tplc="080A0005" w:tentative="1">
+      <w:start w:val="1"/>
+      <w:numFmt w:val="bullet"/>
+      <w:lvlText w:val=""/>
+      <w:lvlJc w:val="left"/>
+      <w:pPr>
+        <w:ind w:left="2160" w:hanging="360"/>
+      </w:pPr>
+      <w:rPr>
+        <w:rFonts w:ascii="Wingdings" w:hAnsi="Wingdings" w:hint="default"/>
+      </w:rPr>
+    </w:lvl>
+    <w:lvl w:ilvl="3" w:tplc="080A0001" w:tentative="1">
+      <w:start w:val="1"/>
+      <w:numFmt w:val="bullet"/>
+      <w:lvlText w:val=""/>
+      <w:lvlJc w:val="left"/>
+      <w:pPr>
+        <w:ind w:left="2880" w:hanging="360"/>
+      </w:pPr>
+      <w:rPr>
+        <w:rFonts w:ascii="Symbol" w:hAnsi="Symbol" w:hint="default"/>
+      </w:rPr>
+    </w:lvl>
+    <w:lvl w:ilvl="4" w:tplc="080A0003" w:tentative="1">
+      <w:start w:val="1"/>
+      <w:numFmt w:val="bullet"/>
+      <w:lvlText w:val="o"/>
+      <w:lvlJc w:val="left"/>
+      <w:pPr>
+        <w:ind w:left="3600" w:hanging="360"/>
+      </w:pPr>
+      <w:rPr>
+        <w:rFonts w:ascii="Courier New" w:hAnsi="Courier New" w:cs="Courier New" w:hint="default"/>
+      </w:rPr>
+    </w:lvl>
+    <w:lvl w:ilvl="5" w:tplc="080A0005" w:tentative="1">
+      <w:start w:val="1"/>
+      <w:numFmt w:val="bullet"/>
+      <w:lvlText w:val=""/>
+      <w:lvlJc w:val="left"/>
+      <w:pPr>
+        <w:ind w:left="4320" w:hanging="360"/>
+      </w:pPr>
+      <w:rPr>
+        <w:rFonts w:ascii="Wingdings" w:hAnsi="Wingdings" w:hint="default"/>
+      </w:rPr>
+    </w:lvl>
+    <w:lvl w:ilvl="6" w:tplc="080A0001" w:tentative="1">
+      <w:start w:val="1"/>
+      <w:numFmt w:val="bullet"/>
+      <w:lvlText w:val=""/>
+      <w:lvlJc w:val="left"/>
+      <w:pPr>
+        <w:ind w:left="5040" w:hanging="360"/>
+      </w:pPr>
+      <w:rPr>
+        <w:rFonts w:ascii="Symbol" w:hAnsi="Symbol" w:hint="default"/>
+      </w:rPr>
+    </w:lvl>
+    <w:lvl w:ilvl="7" w:tplc="080A0003" w:tentative="1">
+      <w:start w:val="1"/>
+      <w:numFmt w:val="bullet"/>
+      <w:lvlText w:val="o"/>
+      <w:lvlJc w:val="left"/>
+      <w:pPr>
+        <w:ind w:left="5760" w:hanging="360"/>
+      </w:pPr>
+      <w:rPr>
+        <w:rFonts w:ascii="Courier New" w:hAnsi="Courier New" w:cs="Courier New" w:hint="default"/>
+      </w:rPr>
+    </w:lvl>
+    <w:lvl w:ilvl="8" w:tplc="080A0005" w:tentative="1">
+      <w:start w:val="1"/>
+      <w:numFmt w:val="bullet"/>
+      <w:lvlText w:val=""/>
+      <w:lvlJc w:val="left"/>
+      <w:pPr>
+        <w:ind w:left="6480" w:hanging="360"/>
+      </w:pPr>
+      <w:rPr>
+        <w:rFonts w:ascii="Wingdings" w:hAnsi="Wingdings" w:hint="default"/>
+      </w:rPr>
+    </w:lvl>
+  </w:abstractNum>
+  <w:abstractNum w:abstractNumId="3" w15:restartNumberingAfterBreak="0">
     <w:nsid w:val="33D002B3"/>
     <w:multiLevelType w:val="hybridMultilevel"/>
     <w:tmpl w:val="FF1430EE"/>
@@ -14371,7 +16589,7 @@
       </w:pPr>
     </w:lvl>
   </w:abstractNum>
-  <w:abstractNum w:abstractNumId="3" w15:restartNumberingAfterBreak="0">
+  <w:abstractNum w:abstractNumId="4" w15:restartNumberingAfterBreak="0">
     <w:nsid w:val="36D96810"/>
     <w:multiLevelType w:val="hybridMultilevel"/>
     <w:tmpl w:val="7D720A3A"/>
@@ -14484,7 +16702,7 @@
       </w:rPr>
     </w:lvl>
   </w:abstractNum>
-  <w:abstractNum w:abstractNumId="4" w15:restartNumberingAfterBreak="0">
+  <w:abstractNum w:abstractNumId="5" w15:restartNumberingAfterBreak="0">
     <w:nsid w:val="3AFA4FDD"/>
     <w:multiLevelType w:val="hybridMultilevel"/>
     <w:tmpl w:val="D0943E22"/>
@@ -14573,7 +16791,119 @@
       </w:pPr>
     </w:lvl>
   </w:abstractNum>
-  <w:abstractNum w:abstractNumId="5" w15:restartNumberingAfterBreak="0">
+  <w:abstractNum w:abstractNumId="6" w15:restartNumberingAfterBreak="0">
+    <w:nsid w:val="3F74749B"/>
+    <w:multiLevelType w:val="hybridMultilevel"/>
+    <w:tmpl w:val="6226D5D0"/>
+    <w:lvl w:ilvl="0" w:tplc="50C8834C">
+      <w:numFmt w:val="bullet"/>
+      <w:lvlText w:val="-"/>
+      <w:lvlJc w:val="left"/>
+      <w:pPr>
+        <w:ind w:left="720" w:hanging="360"/>
+      </w:pPr>
+      <w:rPr>
+        <w:rFonts w:ascii="Gadugi" w:eastAsiaTheme="minorHAnsi" w:hAnsi="Gadugi" w:cstheme="minorBidi" w:hint="default"/>
+      </w:rPr>
+    </w:lvl>
+    <w:lvl w:ilvl="1" w:tplc="080A0003" w:tentative="1">
+      <w:start w:val="1"/>
+      <w:numFmt w:val="bullet"/>
+      <w:lvlText w:val="o"/>
+      <w:lvlJc w:val="left"/>
+      <w:pPr>
+        <w:ind w:left="1440" w:hanging="360"/>
+      </w:pPr>
+      <w:rPr>
+        <w:rFonts w:ascii="Courier New" w:hAnsi="Courier New" w:cs="Courier New" w:hint="default"/>
+      </w:rPr>
+    </w:lvl>
+    <w:lvl w:ilvl="2" w:tplc="080A0005" w:tentative="1">
+      <w:start w:val="1"/>
+      <w:numFmt w:val="bullet"/>
+      <w:lvlText w:val=""/>
+      <w:lvlJc w:val="left"/>
+      <w:pPr>
+        <w:ind w:left="2160" w:hanging="360"/>
+      </w:pPr>
+      <w:rPr>
+        <w:rFonts w:ascii="Wingdings" w:hAnsi="Wingdings" w:hint="default"/>
+      </w:rPr>
+    </w:lvl>
+    <w:lvl w:ilvl="3" w:tplc="080A0001" w:tentative="1">
+      <w:start w:val="1"/>
+      <w:numFmt w:val="bullet"/>
+      <w:lvlText w:val=""/>
+      <w:lvlJc w:val="left"/>
+      <w:pPr>
+        <w:ind w:left="2880" w:hanging="360"/>
+      </w:pPr>
+      <w:rPr>
+        <w:rFonts w:ascii="Symbol" w:hAnsi="Symbol" w:hint="default"/>
+      </w:rPr>
+    </w:lvl>
+    <w:lvl w:ilvl="4" w:tplc="080A0003" w:tentative="1">
+      <w:start w:val="1"/>
+      <w:numFmt w:val="bullet"/>
+      <w:lvlText w:val="o"/>
+      <w:lvlJc w:val="left"/>
+      <w:pPr>
+        <w:ind w:left="3600" w:hanging="360"/>
+      </w:pPr>
+      <w:rPr>
+        <w:rFonts w:ascii="Courier New" w:hAnsi="Courier New" w:cs="Courier New" w:hint="default"/>
+      </w:rPr>
+    </w:lvl>
+    <w:lvl w:ilvl="5" w:tplc="080A0005" w:tentative="1">
+      <w:start w:val="1"/>
+      <w:numFmt w:val="bullet"/>
+      <w:lvlText w:val=""/>
+      <w:lvlJc w:val="left"/>
+      <w:pPr>
+        <w:ind w:left="4320" w:hanging="360"/>
+      </w:pPr>
+      <w:rPr>
+        <w:rFonts w:ascii="Wingdings" w:hAnsi="Wingdings" w:hint="default"/>
+      </w:rPr>
+    </w:lvl>
+    <w:lvl w:ilvl="6" w:tplc="080A0001" w:tentative="1">
+      <w:start w:val="1"/>
+      <w:numFmt w:val="bullet"/>
+      <w:lvlText w:val=""/>
+      <w:lvlJc w:val="left"/>
+      <w:pPr>
+        <w:ind w:left="5040" w:hanging="360"/>
+      </w:pPr>
+      <w:rPr>
+        <w:rFonts w:ascii="Symbol" w:hAnsi="Symbol" w:hint="default"/>
+      </w:rPr>
+    </w:lvl>
+    <w:lvl w:ilvl="7" w:tplc="080A0003" w:tentative="1">
+      <w:start w:val="1"/>
+      <w:numFmt w:val="bullet"/>
+      <w:lvlText w:val="o"/>
+      <w:lvlJc w:val="left"/>
+      <w:pPr>
+        <w:ind w:left="5760" w:hanging="360"/>
+      </w:pPr>
+      <w:rPr>
+        <w:rFonts w:ascii="Courier New" w:hAnsi="Courier New" w:cs="Courier New" w:hint="default"/>
+      </w:rPr>
+    </w:lvl>
+    <w:lvl w:ilvl="8" w:tplc="080A0005" w:tentative="1">
+      <w:start w:val="1"/>
+      <w:numFmt w:val="bullet"/>
+      <w:lvlText w:val=""/>
+      <w:lvlJc w:val="left"/>
+      <w:pPr>
+        <w:ind w:left="6480" w:hanging="360"/>
+      </w:pPr>
+      <w:rPr>
+        <w:rFonts w:ascii="Wingdings" w:hAnsi="Wingdings" w:hint="default"/>
+      </w:rPr>
+    </w:lvl>
+  </w:abstractNum>
+  <w:abstractNum w:abstractNumId="7" w15:restartNumberingAfterBreak="0">
     <w:nsid w:val="45D40C19"/>
     <w:multiLevelType w:val="hybridMultilevel"/>
     <w:tmpl w:val="7D720A3A"/>
@@ -14686,7 +17016,7 @@
       </w:rPr>
     </w:lvl>
   </w:abstractNum>
-  <w:abstractNum w:abstractNumId="6" w15:restartNumberingAfterBreak="0">
+  <w:abstractNum w:abstractNumId="8" w15:restartNumberingAfterBreak="0">
     <w:nsid w:val="4A9C1093"/>
     <w:multiLevelType w:val="hybridMultilevel"/>
     <w:tmpl w:val="7D720A3A"/>
@@ -14799,7 +17129,7 @@
       </w:rPr>
     </w:lvl>
   </w:abstractNum>
-  <w:abstractNum w:abstractNumId="7" w15:restartNumberingAfterBreak="0">
+  <w:abstractNum w:abstractNumId="9" w15:restartNumberingAfterBreak="0">
     <w:nsid w:val="4B9C6521"/>
     <w:multiLevelType w:val="hybridMultilevel"/>
     <w:tmpl w:val="089821EE"/>
@@ -14888,7 +17218,7 @@
       </w:pPr>
     </w:lvl>
   </w:abstractNum>
-  <w:abstractNum w:abstractNumId="8" w15:restartNumberingAfterBreak="0">
+  <w:abstractNum w:abstractNumId="10" w15:restartNumberingAfterBreak="0">
     <w:nsid w:val="54F46326"/>
     <w:multiLevelType w:val="hybridMultilevel"/>
     <w:tmpl w:val="B740899A"/>
@@ -14977,7 +17307,7 @@
       </w:pPr>
     </w:lvl>
   </w:abstractNum>
-  <w:abstractNum w:abstractNumId="9" w15:restartNumberingAfterBreak="0">
+  <w:abstractNum w:abstractNumId="11" w15:restartNumberingAfterBreak="0">
     <w:nsid w:val="56303BD5"/>
     <w:multiLevelType w:val="hybridMultilevel"/>
     <w:tmpl w:val="EC0AEF22"/>
@@ -15066,7 +17396,7 @@
       </w:pPr>
     </w:lvl>
   </w:abstractNum>
-  <w:abstractNum w:abstractNumId="10" w15:restartNumberingAfterBreak="0">
+  <w:abstractNum w:abstractNumId="12" w15:restartNumberingAfterBreak="0">
     <w:nsid w:val="59525BEE"/>
     <w:multiLevelType w:val="hybridMultilevel"/>
     <w:tmpl w:val="10A62FF4"/>
@@ -15155,7 +17485,7 @@
       </w:pPr>
     </w:lvl>
   </w:abstractNum>
-  <w:abstractNum w:abstractNumId="11" w15:restartNumberingAfterBreak="0">
+  <w:abstractNum w:abstractNumId="13" w15:restartNumberingAfterBreak="0">
     <w:nsid w:val="5A2B6D01"/>
     <w:multiLevelType w:val="hybridMultilevel"/>
     <w:tmpl w:val="B5E49278"/>
@@ -15244,7 +17574,7 @@
       </w:pPr>
     </w:lvl>
   </w:abstractNum>
-  <w:abstractNum w:abstractNumId="12" w15:restartNumberingAfterBreak="0">
+  <w:abstractNum w:abstractNumId="14" w15:restartNumberingAfterBreak="0">
     <w:nsid w:val="5B701086"/>
     <w:multiLevelType w:val="hybridMultilevel"/>
     <w:tmpl w:val="C78E25F6"/>
@@ -15357,7 +17687,7 @@
       </w:rPr>
     </w:lvl>
   </w:abstractNum>
-  <w:abstractNum w:abstractNumId="13" w15:restartNumberingAfterBreak="0">
+  <w:abstractNum w:abstractNumId="15" w15:restartNumberingAfterBreak="0">
     <w:nsid w:val="612C3020"/>
     <w:multiLevelType w:val="hybridMultilevel"/>
     <w:tmpl w:val="B5E49278"/>
@@ -15446,7 +17776,7 @@
       </w:pPr>
     </w:lvl>
   </w:abstractNum>
-  <w:abstractNum w:abstractNumId="14" w15:restartNumberingAfterBreak="0">
+  <w:abstractNum w:abstractNumId="16" w15:restartNumberingAfterBreak="0">
     <w:nsid w:val="69AB08FD"/>
     <w:multiLevelType w:val="hybridMultilevel"/>
     <w:tmpl w:val="C81212CE"/>
@@ -15535,7 +17865,7 @@
       </w:pPr>
     </w:lvl>
   </w:abstractNum>
-  <w:abstractNum w:abstractNumId="15" w15:restartNumberingAfterBreak="0">
+  <w:abstractNum w:abstractNumId="17" w15:restartNumberingAfterBreak="0">
     <w:nsid w:val="7E8A49F5"/>
     <w:multiLevelType w:val="hybridMultilevel"/>
     <w:tmpl w:val="62CCCA92"/>
@@ -15628,49 +17958,55 @@
     <w:abstractNumId w:val="0"/>
   </w:num>
   <w:num w:numId="2">
+    <w:abstractNumId w:val="14"/>
+  </w:num>
+  <w:num w:numId="3">
     <w:abstractNumId w:val="12"/>
   </w:num>
-  <w:num w:numId="3">
+  <w:num w:numId="4">
     <w:abstractNumId w:val="10"/>
   </w:num>
-  <w:num w:numId="4">
-    <w:abstractNumId w:val="8"/>
-  </w:num>
   <w:num w:numId="5">
-    <w:abstractNumId w:val="9"/>
+    <w:abstractNumId w:val="11"/>
   </w:num>
   <w:num w:numId="6">
-    <w:abstractNumId w:val="2"/>
+    <w:abstractNumId w:val="3"/>
   </w:num>
   <w:num w:numId="7">
+    <w:abstractNumId w:val="17"/>
+  </w:num>
+  <w:num w:numId="8">
+    <w:abstractNumId w:val="13"/>
+  </w:num>
+  <w:num w:numId="9">
     <w:abstractNumId w:val="15"/>
   </w:num>
-  <w:num w:numId="8">
-    <w:abstractNumId w:val="11"/>
-  </w:num>
-  <w:num w:numId="9">
-    <w:abstractNumId w:val="13"/>
-  </w:num>
   <w:num w:numId="10">
-    <w:abstractNumId w:val="4"/>
+    <w:abstractNumId w:val="5"/>
   </w:num>
   <w:num w:numId="11">
     <w:abstractNumId w:val="1"/>
   </w:num>
   <w:num w:numId="12">
-    <w:abstractNumId w:val="5"/>
+    <w:abstractNumId w:val="7"/>
   </w:num>
   <w:num w:numId="13">
-    <w:abstractNumId w:val="6"/>
+    <w:abstractNumId w:val="8"/>
   </w:num>
   <w:num w:numId="14">
-    <w:abstractNumId w:val="3"/>
+    <w:abstractNumId w:val="4"/>
   </w:num>
   <w:num w:numId="15">
-    <w:abstractNumId w:val="14"/>
+    <w:abstractNumId w:val="16"/>
   </w:num>
   <w:num w:numId="16">
-    <w:abstractNumId w:val="7"/>
+    <w:abstractNumId w:val="9"/>
+  </w:num>
+  <w:num w:numId="17">
+    <w:abstractNumId w:val="2"/>
+  </w:num>
+  <w:num w:numId="18">
+    <w:abstractNumId w:val="6"/>
   </w:num>
 </w:numbering>
 </file>
@@ -16100,6 +18436,7 @@
   <w:style w:type="character" w:default="1" w:styleId="Fuentedeprrafopredeter">
     <w:name w:val="Default Paragraph Font"/>
     <w:uiPriority w:val="1"/>
+    <w:semiHidden/>
     <w:unhideWhenUsed/>
   </w:style>
   <w:style w:type="table" w:default="1" w:styleId="Tablanormal">
@@ -16610,7 +18947,7 @@
 </file>
 
 <file path=customXml/itemProps1.xml><?xml version="1.0" encoding="utf-8"?>
-<ds:datastoreItem xmlns:ds="http://schemas.openxmlformats.org/officeDocument/2006/customXml" ds:itemID="{9EFE6902-45B1-410D-B20A-A53FC28E3535}">
+<ds:datastoreItem xmlns:ds="http://schemas.openxmlformats.org/officeDocument/2006/customXml" ds:itemID="{96D3BA28-AECB-45B2-9736-5DEB1FF2F919}">
   <ds:schemaRefs>
     <ds:schemaRef ds:uri="http://schemas.openxmlformats.org/officeDocument/2006/bibliography"/>
   </ds:schemaRefs>

</xml_diff>